<commit_message>
update to the solver
</commit_message>
<xml_diff>
--- a/algoritmos-probablisticos.docx
+++ b/algoritmos-probablisticos.docx
@@ -25,22 +25,13 @@
       <w:pPr>
         <w:pStyle w:val="autores"/>
         <w:framePr w:wrap="notBeside"/>
-        <w:rPr>
-          <w:lang w:val="en-GB"/>
-        </w:rPr>
-      </w:pPr>
-      <w:r>
-        <w:rPr>
-          <w:lang w:val="en-GB"/>
-        </w:rPr>
+      </w:pPr>
+      <w:r>
         <w:t>Gonçalo Marques</w:t>
       </w:r>
     </w:p>
     <w:p>
       <w:pPr>
-        <w:rPr>
-          <w:lang w:val="en-GB"/>
-        </w:rPr>
         <w:sectPr>
           <w:headerReference w:type="even" r:id="rId8"/>
           <w:headerReference w:type="default" r:id="rId9"/>
@@ -366,42 +357,14 @@
             <w:rFonts w:ascii="Cambria Math" w:hAnsi="Cambria Math"/>
             <w:lang w:val="en-GB"/>
           </w:rPr>
-          <m:t xml:space="preserve"> G(V</m:t>
-        </m:r>
-        <m:r>
-          <w:rPr>
-            <w:rFonts w:ascii="Cambria Math" w:hAnsi="Cambria Math"/>
-            <w:lang w:val="en-GB"/>
-          </w:rPr>
-          <m:t>,</m:t>
-        </m:r>
-        <m:r>
-          <w:rPr>
-            <w:rFonts w:ascii="Cambria Math" w:hAnsi="Cambria Math"/>
-            <w:lang w:val="en-GB"/>
-          </w:rPr>
-          <m:t>E)</m:t>
+          <m:t xml:space="preserve"> G(V,E)</m:t>
         </m:r>
       </m:oMath>
       <w:r>
         <w:rPr>
           <w:lang w:val="en-GB"/>
         </w:rPr>
-        <w:t>, a subset of verti</w:t>
-      </w:r>
-      <w:proofErr w:type="spellStart"/>
-      <w:r>
-        <w:rPr>
-          <w:lang w:val="en-GB"/>
-        </w:rPr>
-        <w:t>ces</w:t>
-      </w:r>
-      <w:proofErr w:type="spellEnd"/>
-      <w:r>
-        <w:rPr>
-          <w:lang w:val="en-GB"/>
-        </w:rPr>
-        <w:t xml:space="preserve"> </w:t>
+        <w:t xml:space="preserve">, a subset of vertices </w:t>
       </w:r>
       <m:oMath>
         <m:r>
@@ -489,14 +452,7 @@
             <w:rFonts w:ascii="Cambria Math" w:hAnsi="Cambria Math"/>
             <w:lang w:val="en-GB"/>
           </w:rPr>
-          <m:t>∈</m:t>
-        </m:r>
-        <m:r>
-          <w:rPr>
-            <w:rFonts w:ascii="Cambria Math" w:hAnsi="Cambria Math"/>
-            <w:lang w:val="en-GB"/>
-          </w:rPr>
-          <m:t xml:space="preserve">E </m:t>
+          <m:t xml:space="preserve">∈E </m:t>
         </m:r>
       </m:oMath>
       <w:r>
@@ -962,62 +918,14 @@
             <w:rFonts w:ascii="Cambria Math" w:hAnsi="Cambria Math"/>
             <w:lang w:val="en-GB"/>
           </w:rPr>
-          <m:t>G</m:t>
-        </m:r>
-        <m:r>
-          <w:rPr>
-            <w:rFonts w:ascii="Cambria Math" w:hAnsi="Cambria Math"/>
-            <w:lang w:val="en-GB"/>
-          </w:rPr>
-          <m:t>'</m:t>
-        </m:r>
-        <m:r>
-          <w:rPr>
-            <w:rFonts w:ascii="Cambria Math" w:hAnsi="Cambria Math"/>
-            <w:lang w:val="en-GB"/>
-          </w:rPr>
-          <m:t>=(V</m:t>
-        </m:r>
-        <m:r>
-          <w:rPr>
-            <w:rFonts w:ascii="Cambria Math" w:hAnsi="Cambria Math"/>
-            <w:lang w:val="en-GB"/>
-          </w:rPr>
-          <m:t>'</m:t>
-        </m:r>
-        <m:r>
-          <w:rPr>
-            <w:rFonts w:ascii="Cambria Math" w:hAnsi="Cambria Math"/>
-            <w:lang w:val="en-GB"/>
-          </w:rPr>
-          <m:t>, E</m:t>
-        </m:r>
-        <m:r>
-          <w:rPr>
-            <w:rFonts w:ascii="Cambria Math" w:hAnsi="Cambria Math"/>
-            <w:lang w:val="en-GB"/>
-          </w:rPr>
-          <m:t>'</m:t>
-        </m:r>
-        <m:r>
-          <w:rPr>
-            <w:rFonts w:ascii="Cambria Math" w:hAnsi="Cambria Math"/>
-            <w:lang w:val="en-GB"/>
-          </w:rPr>
-          <m:t>)</m:t>
+          <m:t>G'=(V', E')</m:t>
         </m:r>
       </m:oMath>
       <w:r>
         <w:rPr>
           <w:lang w:val="en-GB"/>
         </w:rPr>
-        <w:t>,</w:t>
-      </w:r>
-      <w:r>
-        <w:rPr>
-          <w:lang w:val="en-GB"/>
-        </w:rPr>
-        <w:t xml:space="preserve"> </w:t>
+        <w:t xml:space="preserve">, </w:t>
       </w:r>
       <w:r>
         <w:rPr>
@@ -1037,14 +945,7 @@
             <w:rFonts w:ascii="Cambria Math" w:hAnsi="Cambria Math"/>
             <w:lang w:val="en-GB"/>
           </w:rPr>
-          <m:t>u ∈</m:t>
-        </m:r>
-        <m:r>
-          <w:rPr>
-            <w:rFonts w:ascii="Cambria Math" w:hAnsi="Cambria Math"/>
-            <w:lang w:val="en-GB"/>
-          </w:rPr>
-          <m:t>V</m:t>
+          <m:t>u ∈V</m:t>
         </m:r>
       </m:oMath>
       <w:r>
@@ -2547,6 +2448,3714 @@
         </w:rPr>
         <w:t xml:space="preserve">, enabling it to scale to very large datasets. </w:t>
       </w:r>
+    </w:p>
+    <w:p>
+      <w:pPr>
+        <w:pStyle w:val="Heading1"/>
+        <w:rPr>
+          <w:lang w:val="en-GB"/>
+        </w:rPr>
+      </w:pPr>
+      <w:r>
+        <w:rPr>
+          <w:lang w:val="en-GB"/>
+        </w:rPr>
+        <w:t>IV Formal analysis</w:t>
+      </w:r>
+    </w:p>
+    <w:p>
+      <w:pPr>
+        <w:rPr>
+          <w:lang w:val="en-GB"/>
+        </w:rPr>
+      </w:pPr>
+      <w:r>
+        <w:rPr>
+          <w:lang w:val="en-GB"/>
+        </w:rPr>
+        <w:t>This section is dedicated to present the theoretical validation of the proposed strategy, establishing both its correctness in maintaining the closure property and its computational efficiency</w:t>
+      </w:r>
+    </w:p>
+    <w:p>
+      <w:pPr>
+        <w:pStyle w:val="Heading2"/>
+        <w:numPr>
+          <w:ilvl w:val="0"/>
+          <w:numId w:val="4"/>
+        </w:numPr>
+        <w:rPr>
+          <w:lang w:val="en-GB"/>
+        </w:rPr>
+      </w:pPr>
+      <w:r>
+        <w:rPr>
+          <w:lang w:val="en-GB"/>
+        </w:rPr>
+        <w:t>Correctness of the Closure property</w:t>
+      </w:r>
+    </w:p>
+    <w:p>
+      <w:pPr>
+        <w:rPr>
+          <w:lang w:val="en-GB"/>
+        </w:rPr>
+      </w:pPr>
+      <w:r>
+        <w:rPr>
+          <w:lang w:val="en-GB"/>
+        </w:rPr>
+        <w:t xml:space="preserve">The correctness of the algorithm relies on the property that </w:t>
+      </w:r>
+      <w:proofErr w:type="spellStart"/>
+      <w:r>
+        <w:rPr>
+          <w:lang w:val="en-GB"/>
+        </w:rPr>
+        <w:t>remving</w:t>
+      </w:r>
+      <w:proofErr w:type="spellEnd"/>
+      <w:r>
+        <w:rPr>
+          <w:lang w:val="en-GB"/>
+        </w:rPr>
+        <w:t xml:space="preserve"> a “source” node from a </w:t>
+      </w:r>
+      <w:proofErr w:type="spellStart"/>
+      <w:r>
+        <w:rPr>
+          <w:lang w:val="en-GB"/>
+        </w:rPr>
+        <w:t>valide</w:t>
+      </w:r>
+      <w:proofErr w:type="spellEnd"/>
+      <w:r>
+        <w:rPr>
+          <w:lang w:val="en-GB"/>
+        </w:rPr>
+        <w:t xml:space="preserve"> closure yields a subset that is also a valid closure</w:t>
+      </w:r>
+      <w:r>
+        <w:rPr>
+          <w:lang w:val="en-GB"/>
+        </w:rPr>
+        <w:t>.</w:t>
+      </w:r>
+    </w:p>
+    <w:p>
+      <w:pPr>
+        <w:pStyle w:val="ListParagraph"/>
+        <w:numPr>
+          <w:ilvl w:val="0"/>
+          <w:numId w:val="5"/>
+        </w:numPr>
+        <w:rPr>
+          <w:lang w:val="en-GB"/>
+        </w:rPr>
+      </w:pPr>
+      <w:r>
+        <w:rPr>
+          <w:lang w:val="en-GB"/>
+        </w:rPr>
+        <w:t xml:space="preserve">Closure: A set of vertices </w:t>
+      </w:r>
+      <m:oMath>
+        <m:r>
+          <w:rPr>
+            <w:rFonts w:ascii="Cambria Math" w:hAnsi="Cambria Math"/>
+            <w:lang w:val="en-GB"/>
+          </w:rPr>
+          <m:t>C ⊆V</m:t>
+        </m:r>
+      </m:oMath>
+      <w:r>
+        <w:rPr>
+          <w:lang w:val="en-GB"/>
+        </w:rPr>
+        <w:t xml:space="preserve"> is a closure if for every </w:t>
+      </w:r>
+      <m:oMath>
+        <m:d>
+          <m:dPr>
+            <m:ctrlPr>
+              <w:rPr>
+                <w:rFonts w:ascii="Cambria Math" w:hAnsi="Cambria Math"/>
+                <w:i/>
+                <w:lang w:val="en-GB"/>
+              </w:rPr>
+            </m:ctrlPr>
+          </m:dPr>
+          <m:e>
+            <m:r>
+              <w:rPr>
+                <w:rFonts w:ascii="Cambria Math" w:hAnsi="Cambria Math"/>
+                <w:lang w:val="en-GB"/>
+              </w:rPr>
+              <m:t>u,v</m:t>
+            </m:r>
+          </m:e>
+        </m:d>
+        <m:r>
+          <w:rPr>
+            <w:rFonts w:ascii="Cambria Math" w:hAnsi="Cambria Math"/>
+            <w:lang w:val="en-GB"/>
+          </w:rPr>
+          <m:t>∈E</m:t>
+        </m:r>
+      </m:oMath>
+      <w:r>
+        <w:rPr>
+          <w:lang w:val="en-GB"/>
+        </w:rPr>
+        <w:t xml:space="preserve">, if </w:t>
+      </w:r>
+      <m:oMath>
+        <m:r>
+          <w:rPr>
+            <w:rFonts w:ascii="Cambria Math" w:hAnsi="Cambria Math"/>
+            <w:lang w:val="en-GB"/>
+          </w:rPr>
+          <m:t>u∈C</m:t>
+        </m:r>
+      </m:oMath>
+      <w:r>
+        <w:rPr>
+          <w:lang w:val="en-GB"/>
+        </w:rPr>
+        <w:t xml:space="preserve">, then </w:t>
+      </w:r>
+      <m:oMath>
+        <m:r>
+          <w:rPr>
+            <w:rFonts w:ascii="Cambria Math" w:hAnsi="Cambria Math"/>
+            <w:lang w:val="en-GB"/>
+          </w:rPr>
+          <m:t>v</m:t>
+        </m:r>
+        <m:r>
+          <w:rPr>
+            <w:rFonts w:ascii="Cambria Math" w:hAnsi="Cambria Math"/>
+            <w:lang w:val="en-GB"/>
+          </w:rPr>
+          <m:t>∈C</m:t>
+        </m:r>
+      </m:oMath>
+      <w:r>
+        <w:rPr>
+          <w:lang w:val="en-GB"/>
+        </w:rPr>
+        <w:t xml:space="preserve">. In other words, there are no edges leaving </w:t>
+      </w:r>
+      <w:r>
+        <w:rPr>
+          <w:i/>
+          <w:iCs/>
+          <w:lang w:val="en-GB"/>
+        </w:rPr>
+        <w:t>C</w:t>
+      </w:r>
+      <w:r>
+        <w:rPr>
+          <w:lang w:val="en-GB"/>
+        </w:rPr>
+        <w:t>.</w:t>
+      </w:r>
+    </w:p>
+    <w:p>
+      <w:pPr>
+        <w:pStyle w:val="ListParagraph"/>
+        <w:numPr>
+          <w:ilvl w:val="0"/>
+          <w:numId w:val="5"/>
+        </w:numPr>
+        <w:rPr>
+          <w:lang w:val="en-GB"/>
+        </w:rPr>
+      </w:pPr>
+      <w:r>
+        <w:rPr>
+          <w:lang w:val="en-GB"/>
+        </w:rPr>
+        <w:t xml:space="preserve">Lemma 1: Let </w:t>
+      </w:r>
+      <w:r>
+        <w:rPr>
+          <w:i/>
+          <w:iCs/>
+          <w:lang w:val="en-GB"/>
+        </w:rPr>
+        <w:t>C</w:t>
+      </w:r>
+      <w:r>
+        <w:rPr>
+          <w:lang w:val="en-GB"/>
+        </w:rPr>
+        <w:t xml:space="preserve"> be a closure in </w:t>
+      </w:r>
+      <w:r>
+        <w:rPr>
+          <w:lang w:val="en-GB"/>
+        </w:rPr>
+        <w:t xml:space="preserve">DAG. If </w:t>
+      </w:r>
+      <m:oMath>
+        <m:r>
+          <w:rPr>
+            <w:rFonts w:ascii="Cambria Math" w:hAnsi="Cambria Math"/>
+            <w:lang w:val="en-GB"/>
+          </w:rPr>
+          <m:t>u∈C</m:t>
+        </m:r>
+      </m:oMath>
+      <w:r>
+        <w:rPr>
+          <w:lang w:val="en-GB"/>
+        </w:rPr>
+        <w:t xml:space="preserve"> is a source node within the included subgraph of </w:t>
+      </w:r>
+      <w:r>
+        <w:rPr>
+          <w:i/>
+          <w:iCs/>
+          <w:lang w:val="en-GB"/>
+        </w:rPr>
+        <w:t>C</w:t>
+      </w:r>
+      <w:r>
+        <w:rPr>
+          <w:lang w:val="en-GB"/>
+        </w:rPr>
+        <w:t xml:space="preserve"> (</w:t>
+      </w:r>
+      <w:proofErr w:type="spellStart"/>
+      <w:r>
+        <w:rPr>
+          <w:lang w:val="en-GB"/>
+        </w:rPr>
+        <w:t>i.e</w:t>
+      </w:r>
+      <w:proofErr w:type="spellEnd"/>
+      <w:r>
+        <w:rPr>
+          <w:lang w:val="en-GB"/>
+        </w:rPr>
+        <w:t xml:space="preserve">, </w:t>
+      </w:r>
+      <m:oMath>
+        <m:r>
+          <w:rPr>
+            <w:rFonts w:ascii="Cambria Math" w:hAnsi="Cambria Math"/>
+            <w:lang w:val="en-GB"/>
+          </w:rPr>
+          <m:t>u</m:t>
+        </m:r>
+      </m:oMath>
+      <w:r>
+        <w:rPr>
+          <w:lang w:val="en-GB"/>
+        </w:rPr>
+        <w:t xml:space="preserve"> has in-degree 0 relative to </w:t>
+      </w:r>
+      <m:oMath>
+        <m:r>
+          <w:rPr>
+            <w:rFonts w:ascii="Cambria Math" w:hAnsi="Cambria Math"/>
+            <w:lang w:val="en-GB"/>
+          </w:rPr>
+          <m:t>C</m:t>
+        </m:r>
+      </m:oMath>
+      <w:r>
+        <w:rPr>
+          <w:lang w:val="en-GB"/>
+        </w:rPr>
+        <w:t xml:space="preserve">), then </w:t>
+      </w:r>
+      <m:oMath>
+        <m:sSup>
+          <m:sSupPr>
+            <m:ctrlPr>
+              <w:rPr>
+                <w:rFonts w:ascii="Cambria Math" w:hAnsi="Cambria Math"/>
+                <w:i/>
+                <w:lang w:val="en-GB"/>
+              </w:rPr>
+            </m:ctrlPr>
+          </m:sSupPr>
+          <m:e>
+            <m:r>
+              <w:rPr>
+                <w:rFonts w:ascii="Cambria Math" w:hAnsi="Cambria Math"/>
+                <w:lang w:val="en-GB"/>
+              </w:rPr>
+              <m:t>C</m:t>
+            </m:r>
+          </m:e>
+          <m:sup>
+            <m:r>
+              <w:rPr>
+                <w:rFonts w:ascii="Cambria Math" w:hAnsi="Cambria Math"/>
+                <w:lang w:val="en-GB"/>
+              </w:rPr>
+              <m:t>'</m:t>
+            </m:r>
+          </m:sup>
+        </m:sSup>
+        <m:r>
+          <w:rPr>
+            <w:rFonts w:ascii="Cambria Math" w:hAnsi="Cambria Math"/>
+            <w:lang w:val="en-GB"/>
+          </w:rPr>
+          <m:t>=C/{u}</m:t>
+        </m:r>
+      </m:oMath>
+      <w:r>
+        <w:rPr>
+          <w:lang w:val="en-GB"/>
+        </w:rPr>
+        <w:t xml:space="preserve"> is also </w:t>
+      </w:r>
+      <w:proofErr w:type="gramStart"/>
+      <w:r>
+        <w:rPr>
+          <w:lang w:val="en-GB"/>
+        </w:rPr>
+        <w:t xml:space="preserve">a </w:t>
+      </w:r>
+      <w:proofErr w:type="spellStart"/>
+      <w:r>
+        <w:rPr>
+          <w:lang w:val="en-GB"/>
+        </w:rPr>
+        <w:t>cosure</w:t>
+      </w:r>
+      <w:proofErr w:type="spellEnd"/>
+      <w:proofErr w:type="gramEnd"/>
+    </w:p>
+    <w:p>
+      <w:pPr>
+        <w:pStyle w:val="ListParagraph"/>
+        <w:numPr>
+          <w:ilvl w:val="0"/>
+          <w:numId w:val="5"/>
+        </w:numPr>
+        <w:rPr>
+          <w:lang w:val="en-GB"/>
+        </w:rPr>
+      </w:pPr>
+      <w:r>
+        <w:rPr>
+          <w:lang w:val="en-GB"/>
+        </w:rPr>
+        <w:t xml:space="preserve">Proof: Since </w:t>
+      </w:r>
+      <m:oMath>
+        <m:r>
+          <w:rPr>
+            <w:rFonts w:ascii="Cambria Math" w:hAnsi="Cambria Math"/>
+            <w:lang w:val="en-GB"/>
+          </w:rPr>
+          <m:t>C</m:t>
+        </m:r>
+      </m:oMath>
+      <w:r>
+        <w:rPr>
+          <w:lang w:val="en-GB"/>
+        </w:rPr>
+        <w:t xml:space="preserve"> is a c</w:t>
+      </w:r>
+      <w:proofErr w:type="spellStart"/>
+      <w:r>
+        <w:rPr>
+          <w:lang w:val="en-GB"/>
+        </w:rPr>
+        <w:t>losure</w:t>
+      </w:r>
+      <w:proofErr w:type="spellEnd"/>
+      <w:r>
+        <w:rPr>
+          <w:lang w:val="en-GB"/>
+        </w:rPr>
+        <w:t xml:space="preserve">, the only edges connection </w:t>
+      </w:r>
+      <m:oMath>
+        <m:r>
+          <w:rPr>
+            <w:rFonts w:ascii="Cambria Math" w:hAnsi="Cambria Math"/>
+            <w:lang w:val="en-GB"/>
+          </w:rPr>
+          <m:t>C'</m:t>
+        </m:r>
+      </m:oMath>
+      <w:r>
+        <w:rPr>
+          <w:lang w:val="en-GB"/>
+        </w:rPr>
+        <w:t xml:space="preserve"> to </w:t>
+      </w:r>
+      <m:oMath>
+        <m:r>
+          <w:rPr>
+            <w:rFonts w:ascii="Cambria Math" w:hAnsi="Cambria Math"/>
+            <w:lang w:val="en-GB"/>
+          </w:rPr>
+          <m:t>V/C'</m:t>
+        </m:r>
+      </m:oMath>
+      <w:r>
+        <w:rPr>
+          <w:lang w:val="en-GB"/>
+        </w:rPr>
+        <w:t xml:space="preserve"> are those potentially pointing to </w:t>
+      </w:r>
+      <m:oMath>
+        <m:r>
+          <w:rPr>
+            <w:rFonts w:ascii="Cambria Math" w:hAnsi="Cambria Math"/>
+            <w:lang w:val="en-GB"/>
+          </w:rPr>
+          <m:t>u</m:t>
+        </m:r>
+      </m:oMath>
+      <w:r>
+        <w:rPr>
+          <w:lang w:val="en-GB"/>
+        </w:rPr>
+        <w:t xml:space="preserve"> (since </w:t>
+      </w:r>
+      <m:oMath>
+        <m:r>
+          <w:rPr>
+            <w:rFonts w:ascii="Cambria Math" w:hAnsi="Cambria Math"/>
+            <w:lang w:val="en-GB"/>
+          </w:rPr>
+          <m:t>u</m:t>
+        </m:r>
+      </m:oMath>
+      <w:r>
+        <w:rPr>
+          <w:lang w:val="en-GB"/>
+        </w:rPr>
+        <w:t xml:space="preserve"> was just removed). However, because </w:t>
+      </w:r>
+      <m:oMath>
+        <m:r>
+          <w:rPr>
+            <w:rFonts w:ascii="Cambria Math" w:hAnsi="Cambria Math"/>
+            <w:lang w:val="en-GB"/>
+          </w:rPr>
+          <m:t>u</m:t>
+        </m:r>
+      </m:oMath>
+      <w:r>
+        <w:rPr>
+          <w:lang w:val="en-GB"/>
+        </w:rPr>
+        <w:t xml:space="preserve"> is a source node in </w:t>
+      </w:r>
+      <m:oMath>
+        <m:r>
+          <w:rPr>
+            <w:rFonts w:ascii="Cambria Math" w:hAnsi="Cambria Math"/>
+            <w:lang w:val="en-GB"/>
+          </w:rPr>
+          <m:t>C</m:t>
+        </m:r>
+      </m:oMath>
+      <w:r>
+        <w:rPr>
+          <w:lang w:val="en-GB"/>
+        </w:rPr>
+        <w:t xml:space="preserve"> there are no edges from any vertex </w:t>
+      </w:r>
+      <m:oMath>
+        <m:r>
+          <w:rPr>
+            <w:rFonts w:ascii="Cambria Math" w:hAnsi="Cambria Math"/>
+            <w:lang w:val="en-GB"/>
+          </w:rPr>
+          <m:t>v∈C'</m:t>
+        </m:r>
+      </m:oMath>
+      <w:r>
+        <w:rPr>
+          <w:lang w:val="en-GB"/>
+        </w:rPr>
+        <w:t xml:space="preserve"> to </w:t>
+      </w:r>
+      <m:oMath>
+        <m:r>
+          <w:rPr>
+            <w:rFonts w:ascii="Cambria Math" w:hAnsi="Cambria Math"/>
+            <w:lang w:val="en-GB"/>
+          </w:rPr>
+          <m:t>u</m:t>
+        </m:r>
+      </m:oMath>
+      <w:r>
+        <w:rPr>
+          <w:lang w:val="en-GB"/>
+        </w:rPr>
+        <w:t xml:space="preserve">. Thus, there are no edges leaving </w:t>
+      </w:r>
+      <m:oMath>
+        <m:r>
+          <w:rPr>
+            <w:rFonts w:ascii="Cambria Math" w:hAnsi="Cambria Math"/>
+            <w:lang w:val="en-GB"/>
+          </w:rPr>
+          <m:t>C'</m:t>
+        </m:r>
+      </m:oMath>
+      <w:r>
+        <w:rPr>
+          <w:lang w:val="en-GB"/>
+        </w:rPr>
+        <w:t xml:space="preserve"> to any node </w:t>
+      </w:r>
+      <m:oMath>
+        <m:r>
+          <w:rPr>
+            <w:rFonts w:ascii="Cambria Math" w:hAnsi="Cambria Math"/>
+            <w:lang w:val="en-GB"/>
+          </w:rPr>
+          <m:t>V/C'</m:t>
+        </m:r>
+      </m:oMath>
+      <w:r>
+        <w:rPr>
+          <w:lang w:val="en-GB"/>
+        </w:rPr>
+        <w:t xml:space="preserve">. Therefore </w:t>
+      </w:r>
+      <m:oMath>
+        <m:r>
+          <w:rPr>
+            <w:rFonts w:ascii="Cambria Math" w:hAnsi="Cambria Math"/>
+            <w:lang w:val="en-GB"/>
+          </w:rPr>
+          <m:t>C'</m:t>
+        </m:r>
+      </m:oMath>
+      <w:r>
+        <w:rPr>
+          <w:lang w:val="en-GB"/>
+        </w:rPr>
+        <w:t xml:space="preserve"> is a closure.</w:t>
+      </w:r>
+    </w:p>
+    <w:p>
+      <w:pPr>
+        <w:rPr>
+          <w:lang w:val="en-GB"/>
+        </w:rPr>
+      </w:pPr>
+      <w:r>
+        <w:rPr>
+          <w:lang w:val="en-GB"/>
+        </w:rPr>
+        <w:t xml:space="preserve">By implication, since the algorithm starts with the complete graph and </w:t>
+      </w:r>
+      <w:proofErr w:type="spellStart"/>
+      <w:r>
+        <w:rPr>
+          <w:lang w:val="en-GB"/>
+        </w:rPr>
+        <w:t>iterately</w:t>
+      </w:r>
+      <w:proofErr w:type="spellEnd"/>
+      <w:r>
+        <w:rPr>
+          <w:lang w:val="en-GB"/>
+        </w:rPr>
+        <w:t xml:space="preserve"> removes the source nodes from the condensation DAG, the final set of nodes forms a valid closure</w:t>
+      </w:r>
+    </w:p>
+    <w:p>
+      <w:pPr>
+        <w:pStyle w:val="Heading2"/>
+        <w:numPr>
+          <w:ilvl w:val="0"/>
+          <w:numId w:val="4"/>
+        </w:numPr>
+        <w:rPr>
+          <w:lang w:val="en-GB"/>
+        </w:rPr>
+      </w:pPr>
+      <w:r>
+        <w:rPr>
+          <w:lang w:val="en-GB"/>
+        </w:rPr>
+        <w:t xml:space="preserve">Time </w:t>
+      </w:r>
+      <w:proofErr w:type="spellStart"/>
+      <w:r>
+        <w:rPr>
+          <w:lang w:val="en-GB"/>
+        </w:rPr>
+        <w:t>Complexis</w:t>
+      </w:r>
+      <w:proofErr w:type="spellEnd"/>
+      <w:r>
+        <w:rPr>
+          <w:lang w:val="en-GB"/>
+        </w:rPr>
+        <w:t xml:space="preserve"> Analysis</w:t>
+      </w:r>
+    </w:p>
+    <w:p>
+      <w:pPr>
+        <w:rPr>
+          <w:lang w:val="en-GB"/>
+        </w:rPr>
+      </w:pPr>
+      <w:r>
+        <w:rPr>
+          <w:lang w:val="en-GB"/>
+        </w:rPr>
+        <w:t xml:space="preserve">To </w:t>
+      </w:r>
+      <w:r>
+        <w:rPr>
+          <w:lang w:val="en-GB"/>
+        </w:rPr>
+        <w:t xml:space="preserve">quantify the performance of the algorithm, the time </w:t>
+      </w:r>
+      <w:proofErr w:type="spellStart"/>
+      <w:r>
+        <w:rPr>
+          <w:lang w:val="en-GB"/>
+        </w:rPr>
+        <w:t>complexis</w:t>
+      </w:r>
+      <w:proofErr w:type="spellEnd"/>
+      <w:r>
+        <w:rPr>
+          <w:lang w:val="en-GB"/>
+        </w:rPr>
+        <w:t xml:space="preserve"> analysis is made on the </w:t>
+      </w:r>
+      <w:proofErr w:type="gramStart"/>
+      <w:r>
+        <w:rPr>
+          <w:lang w:val="en-GB"/>
+        </w:rPr>
+        <w:t>worst case</w:t>
+      </w:r>
+      <w:proofErr w:type="gramEnd"/>
+      <w:r>
+        <w:rPr>
+          <w:lang w:val="en-GB"/>
+        </w:rPr>
+        <w:t xml:space="preserve"> scenario, denoting </w:t>
+      </w:r>
+      <m:oMath>
+        <m:r>
+          <w:rPr>
+            <w:rFonts w:ascii="Cambria Math" w:hAnsi="Cambria Math"/>
+            <w:lang w:val="en-GB"/>
+          </w:rPr>
+          <m:t>|V|</m:t>
+        </m:r>
+      </m:oMath>
+      <w:r>
+        <w:rPr>
+          <w:lang w:val="en-GB"/>
+        </w:rPr>
+        <w:t xml:space="preserve"> as the number of vertices and </w:t>
+      </w:r>
+      <m:oMath>
+        <m:r>
+          <w:rPr>
+            <w:rFonts w:ascii="Cambria Math" w:hAnsi="Cambria Math"/>
+            <w:lang w:val="en-GB"/>
+          </w:rPr>
+          <m:t>|E|</m:t>
+        </m:r>
+      </m:oMath>
+      <w:r>
+        <w:rPr>
+          <w:lang w:val="en-GB"/>
+        </w:rPr>
+        <w:t xml:space="preserve"> the number of edges.</w:t>
+      </w:r>
+    </w:p>
+    <w:p>
+      <w:pPr>
+        <w:pStyle w:val="ListParagraph"/>
+        <w:numPr>
+          <w:ilvl w:val="0"/>
+          <w:numId w:val="7"/>
+        </w:numPr>
+        <w:rPr>
+          <w:lang w:val="en-GB"/>
+        </w:rPr>
+      </w:pPr>
+      <w:r>
+        <w:rPr>
+          <w:lang w:val="en-GB"/>
+        </w:rPr>
+        <w:t>Graph condensation: As shown in section III we used Tarjan’s algorithm to perform this step, but another option would be Kosaraju’s algorithm. This requires a single Depth-Fist Search traversal.</w:t>
+      </w:r>
+    </w:p>
+    <w:p>
+      <w:pPr>
+        <w:pStyle w:val="ListParagraph"/>
+        <w:numPr>
+          <w:ilvl w:val="1"/>
+          <w:numId w:val="7"/>
+        </w:numPr>
+        <w:rPr>
+          <w:lang w:val="en-GB"/>
+        </w:rPr>
+      </w:pPr>
+      <w:r>
+        <w:rPr>
+          <w:lang w:val="en-GB"/>
+        </w:rPr>
+        <w:t xml:space="preserve">Cost: </w:t>
+      </w:r>
+      <m:oMath>
+        <m:r>
+          <w:rPr>
+            <w:rFonts w:ascii="Cambria Math" w:hAnsi="Cambria Math"/>
+            <w:lang w:val="en-GB"/>
+          </w:rPr>
+          <m:t>O(</m:t>
+        </m:r>
+        <m:d>
+          <m:dPr>
+            <m:begChr m:val="|"/>
+            <m:endChr m:val="|"/>
+            <m:ctrlPr>
+              <w:rPr>
+                <w:rFonts w:ascii="Cambria Math" w:hAnsi="Cambria Math"/>
+                <w:i/>
+                <w:lang w:val="en-GB"/>
+              </w:rPr>
+            </m:ctrlPr>
+          </m:dPr>
+          <m:e>
+            <m:r>
+              <w:rPr>
+                <w:rFonts w:ascii="Cambria Math" w:hAnsi="Cambria Math"/>
+                <w:lang w:val="en-GB"/>
+              </w:rPr>
+              <m:t>V</m:t>
+            </m:r>
+          </m:e>
+        </m:d>
+        <m:r>
+          <w:rPr>
+            <w:rFonts w:ascii="Cambria Math" w:hAnsi="Cambria Math"/>
+            <w:lang w:val="en-GB"/>
+          </w:rPr>
+          <m:t>+</m:t>
+        </m:r>
+        <m:d>
+          <m:dPr>
+            <m:begChr m:val="|"/>
+            <m:endChr m:val="|"/>
+            <m:ctrlPr>
+              <w:rPr>
+                <w:rFonts w:ascii="Cambria Math" w:hAnsi="Cambria Math"/>
+                <w:i/>
+                <w:lang w:val="en-GB"/>
+              </w:rPr>
+            </m:ctrlPr>
+          </m:dPr>
+          <m:e>
+            <m:r>
+              <w:rPr>
+                <w:rFonts w:ascii="Cambria Math" w:hAnsi="Cambria Math"/>
+                <w:lang w:val="en-GB"/>
+              </w:rPr>
+              <m:t>E</m:t>
+            </m:r>
+          </m:e>
+        </m:d>
+        <m:r>
+          <w:rPr>
+            <w:rFonts w:ascii="Cambria Math" w:hAnsi="Cambria Math"/>
+            <w:lang w:val="en-GB"/>
+          </w:rPr>
+          <m:t>)</m:t>
+        </m:r>
+      </m:oMath>
+    </w:p>
+    <w:p>
+      <w:pPr>
+        <w:pStyle w:val="ListParagraph"/>
+        <w:numPr>
+          <w:ilvl w:val="0"/>
+          <w:numId w:val="7"/>
+        </w:numPr>
+        <w:rPr>
+          <w:lang w:val="en-GB"/>
+        </w:rPr>
+      </w:pPr>
+      <w:r>
+        <w:rPr>
+          <w:lang w:val="en-GB"/>
+        </w:rPr>
+        <w:t xml:space="preserve">DAG Constructions: Constructing the graph </w:t>
+      </w:r>
+      <m:oMath>
+        <m:sSup>
+          <m:sSupPr>
+            <m:ctrlPr>
+              <w:rPr>
+                <w:rFonts w:ascii="Cambria Math" w:hAnsi="Cambria Math"/>
+                <w:i/>
+                <w:lang w:val="en-GB"/>
+              </w:rPr>
+            </m:ctrlPr>
+          </m:sSupPr>
+          <m:e>
+            <m:r>
+              <w:rPr>
+                <w:rFonts w:ascii="Cambria Math" w:hAnsi="Cambria Math"/>
+                <w:lang w:val="en-GB"/>
+              </w:rPr>
+              <m:t>G</m:t>
+            </m:r>
+          </m:e>
+          <m:sup>
+            <m:r>
+              <w:rPr>
+                <w:rFonts w:ascii="Cambria Math" w:hAnsi="Cambria Math"/>
+                <w:lang w:val="en-GB"/>
+              </w:rPr>
+              <m:t>'</m:t>
+            </m:r>
+          </m:sup>
+        </m:sSup>
+        <m:r>
+          <w:rPr>
+            <w:rFonts w:ascii="Cambria Math" w:hAnsi="Cambria Math"/>
+            <w:lang w:val="en-GB"/>
+          </w:rPr>
+          <m:t>=(</m:t>
+        </m:r>
+        <m:sSup>
+          <m:sSupPr>
+            <m:ctrlPr>
+              <w:rPr>
+                <w:rFonts w:ascii="Cambria Math" w:hAnsi="Cambria Math"/>
+                <w:i/>
+                <w:lang w:val="en-GB"/>
+              </w:rPr>
+            </m:ctrlPr>
+          </m:sSupPr>
+          <m:e>
+            <m:r>
+              <w:rPr>
+                <w:rFonts w:ascii="Cambria Math" w:hAnsi="Cambria Math"/>
+                <w:lang w:val="en-GB"/>
+              </w:rPr>
+              <m:t>V</m:t>
+            </m:r>
+          </m:e>
+          <m:sup>
+            <m:r>
+              <w:rPr>
+                <w:rFonts w:ascii="Cambria Math" w:hAnsi="Cambria Math"/>
+                <w:lang w:val="en-GB"/>
+              </w:rPr>
+              <m:t>'</m:t>
+            </m:r>
+          </m:sup>
+        </m:sSup>
+        <m:r>
+          <w:rPr>
+            <w:rFonts w:ascii="Cambria Math" w:hAnsi="Cambria Math"/>
+            <w:lang w:val="en-GB"/>
+          </w:rPr>
+          <m:t>,</m:t>
+        </m:r>
+        <m:sSup>
+          <m:sSupPr>
+            <m:ctrlPr>
+              <w:rPr>
+                <w:rFonts w:ascii="Cambria Math" w:hAnsi="Cambria Math"/>
+                <w:i/>
+                <w:lang w:val="en-GB"/>
+              </w:rPr>
+            </m:ctrlPr>
+          </m:sSupPr>
+          <m:e>
+            <m:r>
+              <w:rPr>
+                <w:rFonts w:ascii="Cambria Math" w:hAnsi="Cambria Math"/>
+                <w:lang w:val="en-GB"/>
+              </w:rPr>
+              <m:t>E</m:t>
+            </m:r>
+          </m:e>
+          <m:sup>
+            <m:r>
+              <w:rPr>
+                <w:rFonts w:ascii="Cambria Math" w:hAnsi="Cambria Math"/>
+                <w:lang w:val="en-GB"/>
+              </w:rPr>
+              <m:t>'</m:t>
+            </m:r>
+          </m:sup>
+        </m:sSup>
+        <m:r>
+          <w:rPr>
+            <w:rFonts w:ascii="Cambria Math" w:hAnsi="Cambria Math"/>
+            <w:lang w:val="en-GB"/>
+          </w:rPr>
+          <m:t>)</m:t>
+        </m:r>
+      </m:oMath>
+      <w:r>
+        <w:rPr>
+          <w:lang w:val="en-GB"/>
+        </w:rPr>
+        <w:t xml:space="preserve"> involves contracting vertices and remapping edges. Since </w:t>
+      </w:r>
+      <m:oMath>
+        <m:d>
+          <m:dPr>
+            <m:begChr m:val="|"/>
+            <m:endChr m:val="|"/>
+            <m:ctrlPr>
+              <w:rPr>
+                <w:rFonts w:ascii="Cambria Math" w:hAnsi="Cambria Math"/>
+                <w:i/>
+                <w:lang w:val="en-GB"/>
+              </w:rPr>
+            </m:ctrlPr>
+          </m:dPr>
+          <m:e>
+            <m:sSup>
+              <m:sSupPr>
+                <m:ctrlPr>
+                  <w:rPr>
+                    <w:rFonts w:ascii="Cambria Math" w:hAnsi="Cambria Math"/>
+                    <w:i/>
+                    <w:lang w:val="en-GB"/>
+                  </w:rPr>
+                </m:ctrlPr>
+              </m:sSupPr>
+              <m:e>
+                <m:r>
+                  <w:rPr>
+                    <w:rFonts w:ascii="Cambria Math" w:hAnsi="Cambria Math"/>
+                    <w:lang w:val="en-GB"/>
+                  </w:rPr>
+                  <m:t>V</m:t>
+                </m:r>
+              </m:e>
+              <m:sup>
+                <m:r>
+                  <w:rPr>
+                    <w:rFonts w:ascii="Cambria Math" w:hAnsi="Cambria Math"/>
+                    <w:lang w:val="en-GB"/>
+                  </w:rPr>
+                  <m:t>'</m:t>
+                </m:r>
+              </m:sup>
+            </m:sSup>
+          </m:e>
+        </m:d>
+        <m:r>
+          <w:rPr>
+            <w:rFonts w:ascii="Cambria Math" w:hAnsi="Cambria Math"/>
+            <w:lang w:val="en-GB"/>
+          </w:rPr>
+          <m:t>≤|V|</m:t>
+        </m:r>
+      </m:oMath>
+      <w:r>
+        <w:rPr>
+          <w:lang w:val="en-GB"/>
+        </w:rPr>
+        <w:t xml:space="preserve"> and </w:t>
+      </w:r>
+      <m:oMath>
+        <m:d>
+          <m:dPr>
+            <m:begChr m:val="|"/>
+            <m:endChr m:val="|"/>
+            <m:ctrlPr>
+              <w:rPr>
+                <w:rFonts w:ascii="Cambria Math" w:hAnsi="Cambria Math"/>
+                <w:i/>
+                <w:lang w:val="en-GB"/>
+              </w:rPr>
+            </m:ctrlPr>
+          </m:dPr>
+          <m:e>
+            <m:sSup>
+              <m:sSupPr>
+                <m:ctrlPr>
+                  <w:rPr>
+                    <w:rFonts w:ascii="Cambria Math" w:hAnsi="Cambria Math"/>
+                    <w:i/>
+                    <w:lang w:val="en-GB"/>
+                  </w:rPr>
+                </m:ctrlPr>
+              </m:sSupPr>
+              <m:e>
+                <m:r>
+                  <w:rPr>
+                    <w:rFonts w:ascii="Cambria Math" w:hAnsi="Cambria Math"/>
+                    <w:lang w:val="en-GB"/>
+                  </w:rPr>
+                  <m:t>E</m:t>
+                </m:r>
+              </m:e>
+              <m:sup>
+                <m:r>
+                  <w:rPr>
+                    <w:rFonts w:ascii="Cambria Math" w:hAnsi="Cambria Math"/>
+                    <w:lang w:val="en-GB"/>
+                  </w:rPr>
+                  <m:t>'</m:t>
+                </m:r>
+              </m:sup>
+            </m:sSup>
+          </m:e>
+        </m:d>
+        <m:r>
+          <w:rPr>
+            <w:rFonts w:ascii="Cambria Math" w:hAnsi="Cambria Math"/>
+            <w:lang w:val="en-GB"/>
+          </w:rPr>
+          <m:t>≤|</m:t>
+        </m:r>
+        <m:r>
+          <w:rPr>
+            <w:rFonts w:ascii="Cambria Math" w:hAnsi="Cambria Math"/>
+            <w:lang w:val="en-GB"/>
+          </w:rPr>
+          <m:t>E</m:t>
+        </m:r>
+        <m:r>
+          <w:rPr>
+            <w:rFonts w:ascii="Cambria Math" w:hAnsi="Cambria Math"/>
+            <w:lang w:val="en-GB"/>
+          </w:rPr>
+          <m:t>|</m:t>
+        </m:r>
+      </m:oMath>
+      <w:r>
+        <w:rPr>
+          <w:lang w:val="en-GB"/>
+        </w:rPr>
+        <w:t xml:space="preserve">, this step is bounded by </w:t>
+      </w:r>
+      <w:proofErr w:type="spellStart"/>
+      <w:r>
+        <w:rPr>
+          <w:lang w:val="en-GB"/>
+        </w:rPr>
+        <w:t>th</w:t>
+      </w:r>
+      <w:proofErr w:type="spellEnd"/>
+      <w:r>
+        <w:rPr>
+          <w:lang w:val="en-GB"/>
+        </w:rPr>
+        <w:t xml:space="preserve"> size of the original graph.</w:t>
+      </w:r>
+    </w:p>
+    <w:p>
+      <w:pPr>
+        <w:pStyle w:val="ListParagraph"/>
+        <w:numPr>
+          <w:ilvl w:val="1"/>
+          <w:numId w:val="7"/>
+        </w:numPr>
+        <w:rPr>
+          <w:lang w:val="en-GB"/>
+        </w:rPr>
+      </w:pPr>
+      <w:r>
+        <w:rPr>
+          <w:lang w:val="en-GB"/>
+        </w:rPr>
+        <w:t xml:space="preserve">Cost: </w:t>
+      </w:r>
+      <m:oMath>
+        <m:r>
+          <w:rPr>
+            <w:rFonts w:ascii="Cambria Math" w:hAnsi="Cambria Math"/>
+            <w:lang w:val="en-GB"/>
+          </w:rPr>
+          <m:t>O(</m:t>
+        </m:r>
+        <m:d>
+          <m:dPr>
+            <m:begChr m:val="|"/>
+            <m:endChr m:val="|"/>
+            <m:ctrlPr>
+              <w:rPr>
+                <w:rFonts w:ascii="Cambria Math" w:hAnsi="Cambria Math"/>
+                <w:i/>
+                <w:lang w:val="en-GB"/>
+              </w:rPr>
+            </m:ctrlPr>
+          </m:dPr>
+          <m:e>
+            <m:r>
+              <w:rPr>
+                <w:rFonts w:ascii="Cambria Math" w:hAnsi="Cambria Math"/>
+                <w:lang w:val="en-GB"/>
+              </w:rPr>
+              <m:t>V</m:t>
+            </m:r>
+          </m:e>
+        </m:d>
+        <m:r>
+          <w:rPr>
+            <w:rFonts w:ascii="Cambria Math" w:hAnsi="Cambria Math"/>
+            <w:lang w:val="en-GB"/>
+          </w:rPr>
+          <m:t>+</m:t>
+        </m:r>
+        <m:d>
+          <m:dPr>
+            <m:begChr m:val="|"/>
+            <m:endChr m:val="|"/>
+            <m:ctrlPr>
+              <w:rPr>
+                <w:rFonts w:ascii="Cambria Math" w:hAnsi="Cambria Math"/>
+                <w:i/>
+                <w:lang w:val="en-GB"/>
+              </w:rPr>
+            </m:ctrlPr>
+          </m:dPr>
+          <m:e>
+            <m:r>
+              <w:rPr>
+                <w:rFonts w:ascii="Cambria Math" w:hAnsi="Cambria Math"/>
+                <w:lang w:val="en-GB"/>
+              </w:rPr>
+              <m:t>E</m:t>
+            </m:r>
+          </m:e>
+        </m:d>
+        <m:r>
+          <w:rPr>
+            <w:rFonts w:ascii="Cambria Math" w:hAnsi="Cambria Math"/>
+            <w:lang w:val="en-GB"/>
+          </w:rPr>
+          <m:t>)</m:t>
+        </m:r>
+      </m:oMath>
+    </w:p>
+    <w:p>
+      <w:pPr>
+        <w:pStyle w:val="ListParagraph"/>
+        <w:numPr>
+          <w:ilvl w:val="0"/>
+          <w:numId w:val="7"/>
+        </w:numPr>
+        <w:rPr>
+          <w:lang w:val="en-GB"/>
+        </w:rPr>
+      </w:pPr>
+      <w:r>
+        <w:rPr>
+          <w:lang w:val="en-GB"/>
+        </w:rPr>
+        <w:t xml:space="preserve">Greedy Selection Loop: The algorithm maintains a set of </w:t>
+      </w:r>
+      <w:proofErr w:type="gramStart"/>
+      <w:r>
+        <w:rPr>
+          <w:lang w:val="en-GB"/>
+        </w:rPr>
+        <w:t>candidates</w:t>
+      </w:r>
+      <w:proofErr w:type="gramEnd"/>
+      <w:r>
+        <w:rPr>
+          <w:lang w:val="en-GB"/>
+        </w:rPr>
+        <w:t xml:space="preserve"> source nodes </w:t>
+      </w:r>
+      <m:oMath>
+        <m:r>
+          <w:rPr>
+            <w:rFonts w:ascii="Cambria Math" w:hAnsi="Cambria Math"/>
+            <w:lang w:val="en-GB"/>
+          </w:rPr>
+          <m:t>S</m:t>
+        </m:r>
+      </m:oMath>
+      <w:r>
+        <w:rPr>
+          <w:lang w:val="en-GB"/>
+        </w:rPr>
+        <w:t>.</w:t>
+      </w:r>
+    </w:p>
+    <w:p>
+      <w:pPr>
+        <w:pStyle w:val="ListParagraph"/>
+        <w:numPr>
+          <w:ilvl w:val="1"/>
+          <w:numId w:val="7"/>
+        </w:numPr>
+        <w:rPr>
+          <w:lang w:val="en-GB"/>
+        </w:rPr>
+      </w:pPr>
+      <w:r>
+        <w:rPr>
+          <w:lang w:val="en-GB"/>
+        </w:rPr>
+        <w:t xml:space="preserve">Initialization: Calculating initial in-degrees and populating </w:t>
+      </w:r>
+      <m:oMath>
+        <m:r>
+          <w:rPr>
+            <w:rFonts w:ascii="Cambria Math" w:hAnsi="Cambria Math"/>
+            <w:lang w:val="en-GB"/>
+          </w:rPr>
+          <m:t>S</m:t>
+        </m:r>
+      </m:oMath>
+      <w:r>
+        <w:rPr>
+          <w:lang w:val="en-GB"/>
+        </w:rPr>
+        <w:t xml:space="preserve"> takes </w:t>
+      </w:r>
+      <m:oMath>
+        <m:r>
+          <w:rPr>
+            <w:rFonts w:ascii="Cambria Math" w:hAnsi="Cambria Math"/>
+            <w:lang w:val="en-GB"/>
+          </w:rPr>
+          <m:t>O(</m:t>
+        </m:r>
+        <m:d>
+          <m:dPr>
+            <m:begChr m:val="|"/>
+            <m:endChr m:val="|"/>
+            <m:ctrlPr>
+              <w:rPr>
+                <w:rFonts w:ascii="Cambria Math" w:hAnsi="Cambria Math"/>
+                <w:i/>
+                <w:lang w:val="en-GB"/>
+              </w:rPr>
+            </m:ctrlPr>
+          </m:dPr>
+          <m:e>
+            <m:r>
+              <w:rPr>
+                <w:rFonts w:ascii="Cambria Math" w:hAnsi="Cambria Math"/>
+                <w:lang w:val="en-GB"/>
+              </w:rPr>
+              <m:t>V</m:t>
+            </m:r>
+            <m:r>
+              <w:rPr>
+                <w:rFonts w:ascii="Cambria Math" w:hAnsi="Cambria Math"/>
+                <w:lang w:val="en-GB"/>
+              </w:rPr>
+              <m:t>'</m:t>
+            </m:r>
+          </m:e>
+        </m:d>
+        <m:r>
+          <w:rPr>
+            <w:rFonts w:ascii="Cambria Math" w:hAnsi="Cambria Math"/>
+            <w:lang w:val="en-GB"/>
+          </w:rPr>
+          <m:t>+</m:t>
+        </m:r>
+        <m:d>
+          <m:dPr>
+            <m:begChr m:val="|"/>
+            <m:endChr m:val="|"/>
+            <m:ctrlPr>
+              <w:rPr>
+                <w:rFonts w:ascii="Cambria Math" w:hAnsi="Cambria Math"/>
+                <w:i/>
+                <w:lang w:val="en-GB"/>
+              </w:rPr>
+            </m:ctrlPr>
+          </m:dPr>
+          <m:e>
+            <m:r>
+              <w:rPr>
+                <w:rFonts w:ascii="Cambria Math" w:hAnsi="Cambria Math"/>
+                <w:lang w:val="en-GB"/>
+              </w:rPr>
+              <m:t>E</m:t>
+            </m:r>
+            <m:r>
+              <w:rPr>
+                <w:rFonts w:ascii="Cambria Math" w:hAnsi="Cambria Math"/>
+                <w:lang w:val="en-GB"/>
+              </w:rPr>
+              <m:t>'</m:t>
+            </m:r>
+          </m:e>
+        </m:d>
+        <m:r>
+          <w:rPr>
+            <w:rFonts w:ascii="Cambria Math" w:hAnsi="Cambria Math"/>
+            <w:lang w:val="en-GB"/>
+          </w:rPr>
+          <m:t>)</m:t>
+        </m:r>
+      </m:oMath>
+    </w:p>
+    <w:p>
+      <w:pPr>
+        <w:pStyle w:val="ListParagraph"/>
+        <w:numPr>
+          <w:ilvl w:val="1"/>
+          <w:numId w:val="7"/>
+        </w:numPr>
+        <w:rPr>
+          <w:lang w:val="en-GB"/>
+        </w:rPr>
+      </w:pPr>
+      <w:r>
+        <w:rPr>
+          <w:lang w:val="en-GB"/>
+        </w:rPr>
+        <w:t xml:space="preserve">Iterations: In this case, we remove all the nodes. The loop runs </w:t>
+      </w:r>
+      <m:oMath>
+        <m:d>
+          <m:dPr>
+            <m:begChr m:val="|"/>
+            <m:endChr m:val="|"/>
+            <m:ctrlPr>
+              <w:rPr>
+                <w:rFonts w:ascii="Cambria Math" w:hAnsi="Cambria Math"/>
+                <w:i/>
+                <w:lang w:val="en-GB"/>
+              </w:rPr>
+            </m:ctrlPr>
+          </m:dPr>
+          <m:e>
+            <m:r>
+              <w:rPr>
+                <w:rFonts w:ascii="Cambria Math" w:hAnsi="Cambria Math"/>
+                <w:lang w:val="en-GB"/>
+              </w:rPr>
+              <m:t>V</m:t>
+            </m:r>
+            <m:r>
+              <w:rPr>
+                <w:rFonts w:ascii="Cambria Math" w:hAnsi="Cambria Math"/>
+                <w:lang w:val="en-GB"/>
+              </w:rPr>
+              <m:t>'</m:t>
+            </m:r>
+          </m:e>
+        </m:d>
+      </m:oMath>
+      <w:r>
+        <w:rPr>
+          <w:lang w:val="en-GB"/>
+        </w:rPr>
+        <w:t xml:space="preserve"> times</w:t>
+      </w:r>
+    </w:p>
+    <w:p>
+      <w:pPr>
+        <w:pStyle w:val="ListParagraph"/>
+        <w:numPr>
+          <w:ilvl w:val="1"/>
+          <w:numId w:val="7"/>
+        </w:numPr>
+        <w:rPr>
+          <w:lang w:val="en-GB"/>
+        </w:rPr>
+      </w:pPr>
+      <w:r>
+        <w:rPr>
+          <w:lang w:val="en-GB"/>
+        </w:rPr>
+        <w:t>Operations:</w:t>
+      </w:r>
+    </w:p>
+    <w:p>
+      <w:pPr>
+        <w:pStyle w:val="ListParagraph"/>
+        <w:numPr>
+          <w:ilvl w:val="2"/>
+          <w:numId w:val="7"/>
+        </w:numPr>
+        <w:rPr>
+          <w:lang w:val="en-GB"/>
+        </w:rPr>
+      </w:pPr>
+      <w:r>
+        <w:rPr>
+          <w:lang w:val="en-GB"/>
+        </w:rPr>
+        <w:t xml:space="preserve">Selecting and removing a node from the set of </w:t>
+      </w:r>
+      <w:proofErr w:type="spellStart"/>
+      <w:r>
+        <w:rPr>
+          <w:lang w:val="en-GB"/>
+        </w:rPr>
+        <w:t>canddates</w:t>
+      </w:r>
+      <w:proofErr w:type="spellEnd"/>
+      <w:r>
+        <w:rPr>
+          <w:lang w:val="en-GB"/>
+        </w:rPr>
+        <w:t xml:space="preserve"> takes </w:t>
+      </w:r>
+      <m:oMath>
+        <m:r>
+          <w:rPr>
+            <w:rFonts w:ascii="Cambria Math" w:hAnsi="Cambria Math"/>
+            <w:lang w:val="en-GB"/>
+          </w:rPr>
+          <m:t>O</m:t>
+        </m:r>
+        <m:r>
+          <w:rPr>
+            <w:rFonts w:ascii="Cambria Math" w:hAnsi="Cambria Math"/>
+            <w:lang w:val="en-GB"/>
+          </w:rPr>
+          <m:t>(1)</m:t>
+        </m:r>
+      </m:oMath>
+    </w:p>
+    <w:p>
+      <w:pPr>
+        <w:pStyle w:val="ListParagraph"/>
+        <w:numPr>
+          <w:ilvl w:val="2"/>
+          <w:numId w:val="7"/>
+        </w:numPr>
+        <w:rPr>
+          <w:lang w:val="en-GB"/>
+        </w:rPr>
+      </w:pPr>
+      <w:r>
+        <w:rPr>
+          <w:lang w:val="en-GB"/>
+        </w:rPr>
+        <w:t xml:space="preserve">Updating </w:t>
+      </w:r>
+      <w:proofErr w:type="spellStart"/>
+      <w:r>
+        <w:rPr>
+          <w:lang w:val="en-GB"/>
+        </w:rPr>
+        <w:t>neighbors</w:t>
+      </w:r>
+      <w:proofErr w:type="spellEnd"/>
+      <w:r>
+        <w:rPr>
+          <w:lang w:val="en-GB"/>
+        </w:rPr>
+        <w:t>: for each r</w:t>
+      </w:r>
+      <w:r>
+        <w:rPr>
+          <w:lang w:val="en-GB"/>
+        </w:rPr>
+        <w:t xml:space="preserve">emoved node, we traverse its outgoing edges to </w:t>
+      </w:r>
+      <w:proofErr w:type="spellStart"/>
+      <w:r>
+        <w:rPr>
+          <w:lang w:val="en-GB"/>
+        </w:rPr>
+        <w:t>demcrement</w:t>
+      </w:r>
+      <w:proofErr w:type="spellEnd"/>
+      <w:r>
+        <w:rPr>
+          <w:lang w:val="en-GB"/>
+        </w:rPr>
+        <w:t xml:space="preserve"> the in-degrees of its neighbours. Over </w:t>
+      </w:r>
+      <w:proofErr w:type="spellStart"/>
+      <w:r>
+        <w:rPr>
+          <w:lang w:val="en-GB"/>
+        </w:rPr>
+        <w:t>th</w:t>
+      </w:r>
+      <w:proofErr w:type="spellEnd"/>
+      <w:r>
+        <w:rPr>
+          <w:lang w:val="en-GB"/>
+        </w:rPr>
+        <w:t xml:space="preserve"> course of the entire algorithm, every edge in the DAG is traversed exactly once.</w:t>
+      </w:r>
+    </w:p>
+    <w:p>
+      <w:pPr>
+        <w:pStyle w:val="ListParagraph"/>
+        <w:numPr>
+          <w:ilvl w:val="1"/>
+          <w:numId w:val="7"/>
+        </w:numPr>
+        <w:rPr>
+          <w:lang w:val="en-GB"/>
+        </w:rPr>
+      </w:pPr>
+      <w:r>
+        <w:rPr>
+          <w:lang w:val="en-GB"/>
+        </w:rPr>
+        <w:t xml:space="preserve">This totalizes the cost for the Greedy Selection Loop at </w:t>
+      </w:r>
+      <m:oMath>
+        <m:r>
+          <w:rPr>
+            <w:rFonts w:ascii="Cambria Math" w:hAnsi="Cambria Math"/>
+            <w:lang w:val="en-GB"/>
+          </w:rPr>
+          <m:t>O(</m:t>
+        </m:r>
+        <m:d>
+          <m:dPr>
+            <m:begChr m:val="|"/>
+            <m:endChr m:val="|"/>
+            <m:ctrlPr>
+              <w:rPr>
+                <w:rFonts w:ascii="Cambria Math" w:hAnsi="Cambria Math"/>
+                <w:i/>
+                <w:lang w:val="en-GB"/>
+              </w:rPr>
+            </m:ctrlPr>
+          </m:dPr>
+          <m:e>
+            <m:r>
+              <w:rPr>
+                <w:rFonts w:ascii="Cambria Math" w:hAnsi="Cambria Math"/>
+                <w:lang w:val="en-GB"/>
+              </w:rPr>
+              <m:t>V'</m:t>
+            </m:r>
+          </m:e>
+        </m:d>
+        <m:r>
+          <w:rPr>
+            <w:rFonts w:ascii="Cambria Math" w:hAnsi="Cambria Math"/>
+            <w:lang w:val="en-GB"/>
+          </w:rPr>
+          <m:t>+</m:t>
+        </m:r>
+        <m:d>
+          <m:dPr>
+            <m:begChr m:val="|"/>
+            <m:endChr m:val="|"/>
+            <m:ctrlPr>
+              <w:rPr>
+                <w:rFonts w:ascii="Cambria Math" w:hAnsi="Cambria Math"/>
+                <w:i/>
+                <w:lang w:val="en-GB"/>
+              </w:rPr>
+            </m:ctrlPr>
+          </m:dPr>
+          <m:e>
+            <m:r>
+              <w:rPr>
+                <w:rFonts w:ascii="Cambria Math" w:hAnsi="Cambria Math"/>
+                <w:lang w:val="en-GB"/>
+              </w:rPr>
+              <m:t>E'</m:t>
+            </m:r>
+          </m:e>
+        </m:d>
+        <m:r>
+          <w:rPr>
+            <w:rFonts w:ascii="Cambria Math" w:hAnsi="Cambria Math"/>
+            <w:lang w:val="en-GB"/>
+          </w:rPr>
+          <m:t>)</m:t>
+        </m:r>
+      </m:oMath>
+    </w:p>
+    <w:p>
+      <w:pPr>
+        <w:pStyle w:val="ListParagraph"/>
+        <w:numPr>
+          <w:ilvl w:val="0"/>
+          <w:numId w:val="7"/>
+        </w:numPr>
+        <w:rPr>
+          <w:lang w:val="en-GB"/>
+        </w:rPr>
+      </w:pPr>
+      <w:r>
+        <w:rPr>
+          <w:lang w:val="en-GB"/>
+        </w:rPr>
+        <w:t>Combining the preprocessing and the greedy phases, the total time complexity is:</w:t>
+      </w:r>
+      <w:r>
+        <w:rPr>
+          <w:lang w:val="en-GB"/>
+        </w:rPr>
+        <w:br/>
+      </w:r>
+      <m:oMathPara>
+        <m:oMath>
+          <m:r>
+            <w:rPr>
+              <w:rFonts w:ascii="Cambria Math" w:hAnsi="Cambria Math"/>
+              <w:lang w:val="en-GB"/>
+            </w:rPr>
+            <m:t>T</m:t>
+          </m:r>
+          <m:d>
+            <m:dPr>
+              <m:ctrlPr>
+                <w:rPr>
+                  <w:rFonts w:ascii="Cambria Math" w:hAnsi="Cambria Math"/>
+                  <w:i/>
+                  <w:lang w:val="en-GB"/>
+                </w:rPr>
+              </m:ctrlPr>
+            </m:dPr>
+            <m:e>
+              <m:r>
+                <w:rPr>
+                  <w:rFonts w:ascii="Cambria Math" w:hAnsi="Cambria Math"/>
+                  <w:lang w:val="en-GB"/>
+                </w:rPr>
+                <m:t>G</m:t>
+              </m:r>
+            </m:e>
+          </m:d>
+          <m:r>
+            <w:rPr>
+              <w:rFonts w:ascii="Cambria Math" w:hAnsi="Cambria Math"/>
+              <w:lang w:val="en-GB"/>
+            </w:rPr>
+            <m:t>=O</m:t>
+          </m:r>
+          <m:d>
+            <m:dPr>
+              <m:ctrlPr>
+                <w:rPr>
+                  <w:rFonts w:ascii="Cambria Math" w:hAnsi="Cambria Math"/>
+                  <w:i/>
+                  <w:lang w:val="en-GB"/>
+                </w:rPr>
+              </m:ctrlPr>
+            </m:dPr>
+            <m:e>
+              <m:d>
+                <m:dPr>
+                  <m:begChr m:val="|"/>
+                  <m:endChr m:val="|"/>
+                  <m:ctrlPr>
+                    <w:rPr>
+                      <w:rFonts w:ascii="Cambria Math" w:hAnsi="Cambria Math"/>
+                      <w:i/>
+                      <w:lang w:val="en-GB"/>
+                    </w:rPr>
+                  </m:ctrlPr>
+                </m:dPr>
+                <m:e>
+                  <m:r>
+                    <w:rPr>
+                      <w:rFonts w:ascii="Cambria Math" w:hAnsi="Cambria Math"/>
+                      <w:lang w:val="en-GB"/>
+                    </w:rPr>
+                    <m:t>V</m:t>
+                  </m:r>
+                </m:e>
+              </m:d>
+              <m:r>
+                <w:rPr>
+                  <w:rFonts w:ascii="Cambria Math" w:hAnsi="Cambria Math"/>
+                  <w:lang w:val="en-GB"/>
+                </w:rPr>
+                <m:t>+</m:t>
+              </m:r>
+              <m:d>
+                <m:dPr>
+                  <m:begChr m:val="|"/>
+                  <m:endChr m:val="|"/>
+                  <m:ctrlPr>
+                    <w:rPr>
+                      <w:rFonts w:ascii="Cambria Math" w:hAnsi="Cambria Math"/>
+                      <w:i/>
+                      <w:lang w:val="en-GB"/>
+                    </w:rPr>
+                  </m:ctrlPr>
+                </m:dPr>
+                <m:e>
+                  <m:r>
+                    <w:rPr>
+                      <w:rFonts w:ascii="Cambria Math" w:hAnsi="Cambria Math"/>
+                      <w:lang w:val="en-GB"/>
+                    </w:rPr>
+                    <m:t>E</m:t>
+                  </m:r>
+                </m:e>
+              </m:d>
+            </m:e>
+          </m:d>
+          <m:r>
+            <w:rPr>
+              <w:rFonts w:ascii="Cambria Math" w:hAnsi="Cambria Math"/>
+              <w:lang w:val="en-GB"/>
+            </w:rPr>
+            <m:t xml:space="preserve">+ </m:t>
+          </m:r>
+          <m:r>
+            <w:rPr>
+              <w:rFonts w:ascii="Cambria Math" w:hAnsi="Cambria Math"/>
+              <w:lang w:val="en-GB"/>
+            </w:rPr>
+            <m:t>O</m:t>
+          </m:r>
+          <m:d>
+            <m:dPr>
+              <m:ctrlPr>
+                <w:rPr>
+                  <w:rFonts w:ascii="Cambria Math" w:hAnsi="Cambria Math"/>
+                  <w:i/>
+                  <w:lang w:val="en-GB"/>
+                </w:rPr>
+              </m:ctrlPr>
+            </m:dPr>
+            <m:e>
+              <m:d>
+                <m:dPr>
+                  <m:begChr m:val="|"/>
+                  <m:endChr m:val="|"/>
+                  <m:ctrlPr>
+                    <w:rPr>
+                      <w:rFonts w:ascii="Cambria Math" w:hAnsi="Cambria Math"/>
+                      <w:i/>
+                      <w:lang w:val="en-GB"/>
+                    </w:rPr>
+                  </m:ctrlPr>
+                </m:dPr>
+                <m:e>
+                  <m:sSup>
+                    <m:sSupPr>
+                      <m:ctrlPr>
+                        <w:rPr>
+                          <w:rFonts w:ascii="Cambria Math" w:hAnsi="Cambria Math"/>
+                          <w:i/>
+                          <w:lang w:val="en-GB"/>
+                        </w:rPr>
+                      </m:ctrlPr>
+                    </m:sSupPr>
+                    <m:e>
+                      <m:r>
+                        <w:rPr>
+                          <w:rFonts w:ascii="Cambria Math" w:hAnsi="Cambria Math"/>
+                          <w:lang w:val="en-GB"/>
+                        </w:rPr>
+                        <m:t>V</m:t>
+                      </m:r>
+                    </m:e>
+                    <m:sup>
+                      <m:r>
+                        <w:rPr>
+                          <w:rFonts w:ascii="Cambria Math" w:hAnsi="Cambria Math"/>
+                          <w:lang w:val="en-GB"/>
+                        </w:rPr>
+                        <m:t>'</m:t>
+                      </m:r>
+                    </m:sup>
+                  </m:sSup>
+                </m:e>
+              </m:d>
+              <m:r>
+                <w:rPr>
+                  <w:rFonts w:ascii="Cambria Math" w:hAnsi="Cambria Math"/>
+                  <w:lang w:val="en-GB"/>
+                </w:rPr>
+                <m:t>+</m:t>
+              </m:r>
+              <m:d>
+                <m:dPr>
+                  <m:begChr m:val="|"/>
+                  <m:endChr m:val="|"/>
+                  <m:ctrlPr>
+                    <w:rPr>
+                      <w:rFonts w:ascii="Cambria Math" w:hAnsi="Cambria Math"/>
+                      <w:i/>
+                      <w:lang w:val="en-GB"/>
+                    </w:rPr>
+                  </m:ctrlPr>
+                </m:dPr>
+                <m:e>
+                  <m:sSup>
+                    <m:sSupPr>
+                      <m:ctrlPr>
+                        <w:rPr>
+                          <w:rFonts w:ascii="Cambria Math" w:hAnsi="Cambria Math"/>
+                          <w:i/>
+                          <w:lang w:val="en-GB"/>
+                        </w:rPr>
+                      </m:ctrlPr>
+                    </m:sSupPr>
+                    <m:e>
+                      <m:r>
+                        <w:rPr>
+                          <w:rFonts w:ascii="Cambria Math" w:hAnsi="Cambria Math"/>
+                          <w:lang w:val="en-GB"/>
+                        </w:rPr>
+                        <m:t>E</m:t>
+                      </m:r>
+                    </m:e>
+                    <m:sup>
+                      <m:r>
+                        <w:rPr>
+                          <w:rFonts w:ascii="Cambria Math" w:hAnsi="Cambria Math"/>
+                          <w:lang w:val="en-GB"/>
+                        </w:rPr>
+                        <m:t>'</m:t>
+                      </m:r>
+                    </m:sup>
+                  </m:sSup>
+                </m:e>
+              </m:d>
+            </m:e>
+          </m:d>
+          <m:r>
+            <w:rPr>
+              <w:rFonts w:ascii="Cambria Math" w:hAnsi="Cambria Math"/>
+              <w:lang w:val="en-GB"/>
+            </w:rPr>
+            <m:t>≈</m:t>
+          </m:r>
+          <m:r>
+            <w:rPr>
+              <w:rFonts w:ascii="Cambria Math" w:hAnsi="Cambria Math"/>
+              <w:lang w:val="en-GB"/>
+            </w:rPr>
+            <m:t>O(</m:t>
+          </m:r>
+          <m:d>
+            <m:dPr>
+              <m:begChr m:val="|"/>
+              <m:endChr m:val="|"/>
+              <m:ctrlPr>
+                <w:rPr>
+                  <w:rFonts w:ascii="Cambria Math" w:hAnsi="Cambria Math"/>
+                  <w:i/>
+                  <w:lang w:val="en-GB"/>
+                </w:rPr>
+              </m:ctrlPr>
+            </m:dPr>
+            <m:e>
+              <m:r>
+                <w:rPr>
+                  <w:rFonts w:ascii="Cambria Math" w:hAnsi="Cambria Math"/>
+                  <w:lang w:val="en-GB"/>
+                </w:rPr>
+                <m:t>V</m:t>
+              </m:r>
+            </m:e>
+          </m:d>
+          <m:r>
+            <w:rPr>
+              <w:rFonts w:ascii="Cambria Math" w:hAnsi="Cambria Math"/>
+              <w:lang w:val="en-GB"/>
+            </w:rPr>
+            <m:t>+</m:t>
+          </m:r>
+          <m:d>
+            <m:dPr>
+              <m:begChr m:val="|"/>
+              <m:endChr m:val="|"/>
+              <m:ctrlPr>
+                <w:rPr>
+                  <w:rFonts w:ascii="Cambria Math" w:hAnsi="Cambria Math"/>
+                  <w:i/>
+                  <w:lang w:val="en-GB"/>
+                </w:rPr>
+              </m:ctrlPr>
+            </m:dPr>
+            <m:e>
+              <m:r>
+                <w:rPr>
+                  <w:rFonts w:ascii="Cambria Math" w:hAnsi="Cambria Math"/>
+                  <w:lang w:val="en-GB"/>
+                </w:rPr>
+                <m:t>E</m:t>
+              </m:r>
+            </m:e>
+          </m:d>
+          <m:r>
+            <w:rPr>
+              <w:rFonts w:ascii="Cambria Math" w:hAnsi="Cambria Math"/>
+              <w:lang w:val="en-GB"/>
+            </w:rPr>
+            <m:t>)</m:t>
+          </m:r>
+        </m:oMath>
+      </m:oMathPara>
+    </w:p>
+    <w:p>
+      <w:pPr>
+        <w:pStyle w:val="ListParagraph"/>
+        <w:ind w:firstLine="0"/>
+        <w:rPr>
+          <w:lang w:val="en-GB"/>
+        </w:rPr>
+      </w:pPr>
+      <w:r>
+        <w:rPr>
+          <w:lang w:val="en-GB"/>
+        </w:rPr>
+        <w:t>This confirms that the algorithm operates in linear time with respect to the size of the input graph, validating the scalability claims to large networks.</w:t>
+      </w:r>
+    </w:p>
+    <w:p>
+      <w:pPr>
+        <w:pStyle w:val="Heading2"/>
+        <w:numPr>
+          <w:ilvl w:val="0"/>
+          <w:numId w:val="4"/>
+        </w:numPr>
+        <w:rPr>
+          <w:lang w:val="en-GB"/>
+        </w:rPr>
+      </w:pPr>
+      <w:r>
+        <w:rPr>
+          <w:lang w:val="en-GB"/>
+        </w:rPr>
+        <w:t>Space Complexity</w:t>
+      </w:r>
+    </w:p>
+    <w:p>
+      <w:pPr>
+        <w:rPr>
+          <w:lang w:val="en-GB"/>
+        </w:rPr>
+      </w:pPr>
+      <w:r>
+        <w:rPr>
+          <w:lang w:val="en-GB"/>
+        </w:rPr>
+        <w:t xml:space="preserve">The algorithm requires storing the original graph, the condensation DAG, and auxiliary arrays for degrees tracking. The space complexity is dominated by the storage of the graph structures, </w:t>
+      </w:r>
+      <w:proofErr w:type="spellStart"/>
+      <w:r>
+        <w:rPr>
+          <w:lang w:val="en-GB"/>
+        </w:rPr>
+        <w:t>wich</w:t>
+      </w:r>
+      <w:proofErr w:type="spellEnd"/>
+      <w:r>
+        <w:rPr>
+          <w:lang w:val="en-GB"/>
+        </w:rPr>
+        <w:t xml:space="preserve"> is </w:t>
+      </w:r>
+      <m:oMath>
+        <m:r>
+          <w:rPr>
+            <w:rFonts w:ascii="Cambria Math" w:hAnsi="Cambria Math"/>
+            <w:lang w:val="en-GB"/>
+          </w:rPr>
+          <m:t>O</m:t>
+        </m:r>
+        <m:d>
+          <m:dPr>
+            <m:ctrlPr>
+              <w:rPr>
+                <w:rFonts w:ascii="Cambria Math" w:hAnsi="Cambria Math"/>
+                <w:i/>
+                <w:lang w:val="en-GB"/>
+              </w:rPr>
+            </m:ctrlPr>
+          </m:dPr>
+          <m:e>
+            <m:d>
+              <m:dPr>
+                <m:begChr m:val="|"/>
+                <m:endChr m:val="|"/>
+                <m:ctrlPr>
+                  <w:rPr>
+                    <w:rFonts w:ascii="Cambria Math" w:hAnsi="Cambria Math"/>
+                    <w:i/>
+                    <w:lang w:val="en-GB"/>
+                  </w:rPr>
+                </m:ctrlPr>
+              </m:dPr>
+              <m:e>
+                <m:r>
+                  <w:rPr>
+                    <w:rFonts w:ascii="Cambria Math" w:hAnsi="Cambria Math"/>
+                    <w:lang w:val="en-GB"/>
+                  </w:rPr>
+                  <m:t>V</m:t>
+                </m:r>
+              </m:e>
+            </m:d>
+            <m:r>
+              <w:rPr>
+                <w:rFonts w:ascii="Cambria Math" w:hAnsi="Cambria Math"/>
+                <w:lang w:val="en-GB"/>
+              </w:rPr>
+              <m:t>+</m:t>
+            </m:r>
+            <m:d>
+              <m:dPr>
+                <m:begChr m:val="|"/>
+                <m:endChr m:val="|"/>
+                <m:ctrlPr>
+                  <w:rPr>
+                    <w:rFonts w:ascii="Cambria Math" w:hAnsi="Cambria Math"/>
+                    <w:i/>
+                    <w:lang w:val="en-GB"/>
+                  </w:rPr>
+                </m:ctrlPr>
+              </m:dPr>
+              <m:e>
+                <m:r>
+                  <w:rPr>
+                    <w:rFonts w:ascii="Cambria Math" w:hAnsi="Cambria Math"/>
+                    <w:lang w:val="en-GB"/>
+                  </w:rPr>
+                  <m:t>E</m:t>
+                </m:r>
+              </m:e>
+            </m:d>
+          </m:e>
+        </m:d>
+      </m:oMath>
+    </w:p>
+    <w:p>
+      <w:pPr>
+        <w:pStyle w:val="Heading2"/>
+        <w:numPr>
+          <w:ilvl w:val="0"/>
+          <w:numId w:val="4"/>
+        </w:numPr>
+        <w:rPr>
+          <w:lang w:val="en-GB"/>
+        </w:rPr>
+      </w:pPr>
+      <w:r>
+        <w:rPr>
+          <w:lang w:val="en-GB"/>
+        </w:rPr>
+        <w:t>Theoretical Implications</w:t>
+      </w:r>
+    </w:p>
+    <w:p>
+      <w:pPr>
+        <w:rPr>
+          <w:rFonts w:ascii="Cambria Math" w:hAnsi="Cambria Math"/>
+          <w:iCs/>
+          <w:lang w:val="en-GB"/>
+        </w:rPr>
+      </w:pPr>
+      <w:r>
+        <w:rPr>
+          <w:lang w:val="en-GB"/>
+        </w:rPr>
+        <w:t xml:space="preserve">The formal analysis establishes to critical properties of the proposed strategy. First, by condensing the graph into DAG, the algorithm eliminates the “cycle </w:t>
+      </w:r>
+      <w:proofErr w:type="spellStart"/>
+      <w:r>
+        <w:rPr>
+          <w:lang w:val="en-GB"/>
+        </w:rPr>
+        <w:t>entraptment</w:t>
+      </w:r>
+      <w:proofErr w:type="spellEnd"/>
+      <w:r>
+        <w:rPr>
+          <w:lang w:val="en-GB"/>
+        </w:rPr>
+        <w:t xml:space="preserve">” failure mode </w:t>
+      </w:r>
+      <w:proofErr w:type="spellStart"/>
+      <w:r>
+        <w:rPr>
+          <w:lang w:val="en-GB"/>
+        </w:rPr>
+        <w:t>inheren</w:t>
+      </w:r>
+      <w:proofErr w:type="spellEnd"/>
+      <w:r>
+        <w:rPr>
+          <w:lang w:val="en-GB"/>
+        </w:rPr>
+        <w:t xml:space="preserve"> in the deterministic greedy heuristics, ensuring, this way, that a </w:t>
+      </w:r>
+      <w:proofErr w:type="spellStart"/>
+      <w:r>
+        <w:rPr>
+          <w:lang w:val="en-GB"/>
+        </w:rPr>
+        <w:t>valide</w:t>
+      </w:r>
+      <w:proofErr w:type="spellEnd"/>
+      <w:r>
+        <w:rPr>
+          <w:lang w:val="en-GB"/>
+        </w:rPr>
+        <w:t xml:space="preserve"> closure is always reachable. Second, the derivation of </w:t>
+      </w:r>
+      <m:oMath>
+        <m:r>
+          <w:rPr>
+            <w:rFonts w:ascii="Cambria Math" w:hAnsi="Cambria Math"/>
+            <w:lang w:val="en-GB"/>
+          </w:rPr>
+          <m:t>O</m:t>
+        </m:r>
+        <m:d>
+          <m:dPr>
+            <m:ctrlPr>
+              <w:rPr>
+                <w:rFonts w:ascii="Cambria Math" w:hAnsi="Cambria Math"/>
+                <w:i/>
+                <w:lang w:val="en-GB"/>
+              </w:rPr>
+            </m:ctrlPr>
+          </m:dPr>
+          <m:e>
+            <m:d>
+              <m:dPr>
+                <m:begChr m:val="|"/>
+                <m:endChr m:val="|"/>
+                <m:ctrlPr>
+                  <w:rPr>
+                    <w:rFonts w:ascii="Cambria Math" w:hAnsi="Cambria Math"/>
+                    <w:i/>
+                    <w:lang w:val="en-GB"/>
+                  </w:rPr>
+                </m:ctrlPr>
+              </m:dPr>
+              <m:e>
+                <m:r>
+                  <w:rPr>
+                    <w:rFonts w:ascii="Cambria Math" w:hAnsi="Cambria Math"/>
+                    <w:lang w:val="en-GB"/>
+                  </w:rPr>
+                  <m:t>V</m:t>
+                </m:r>
+              </m:e>
+            </m:d>
+            <m:r>
+              <w:rPr>
+                <w:rFonts w:ascii="Cambria Math" w:hAnsi="Cambria Math"/>
+                <w:lang w:val="en-GB"/>
+              </w:rPr>
+              <m:t>+</m:t>
+            </m:r>
+            <m:d>
+              <m:dPr>
+                <m:begChr m:val="|"/>
+                <m:endChr m:val="|"/>
+                <m:ctrlPr>
+                  <w:rPr>
+                    <w:rFonts w:ascii="Cambria Math" w:hAnsi="Cambria Math"/>
+                    <w:i/>
+                    <w:lang w:val="en-GB"/>
+                  </w:rPr>
+                </m:ctrlPr>
+              </m:dPr>
+              <m:e>
+                <m:r>
+                  <w:rPr>
+                    <w:rFonts w:ascii="Cambria Math" w:hAnsi="Cambria Math"/>
+                    <w:lang w:val="en-GB"/>
+                  </w:rPr>
+                  <m:t>E</m:t>
+                </m:r>
+              </m:e>
+            </m:d>
+          </m:e>
+        </m:d>
+      </m:oMath>
+      <w:r>
+        <w:rPr>
+          <w:lang w:val="en-GB"/>
+        </w:rPr>
+        <w:t xml:space="preserve"> time complexity </w:t>
+      </w:r>
+      <w:proofErr w:type="spellStart"/>
+      <w:r>
+        <w:rPr>
+          <w:lang w:val="en-GB"/>
+        </w:rPr>
+        <w:t>provs</w:t>
+      </w:r>
+      <w:proofErr w:type="spellEnd"/>
+      <w:r>
+        <w:rPr>
+          <w:lang w:val="en-GB"/>
+        </w:rPr>
+        <w:t xml:space="preserve"> that </w:t>
+      </w:r>
+      <w:proofErr w:type="spellStart"/>
+      <w:r>
+        <w:rPr>
+          <w:lang w:val="en-GB"/>
+        </w:rPr>
+        <w:t>th</w:t>
+      </w:r>
+      <w:proofErr w:type="spellEnd"/>
+      <w:r>
+        <w:rPr>
+          <w:lang w:val="en-GB"/>
+        </w:rPr>
+        <w:t xml:space="preserve"> solution scales linearly with graph size, regardless of the target</w:t>
+      </w:r>
+      <w:r>
+        <w:rPr>
+          <w:rFonts w:ascii="Cambria Math" w:hAnsi="Cambria Math"/>
+          <w:i/>
+          <w:lang w:val="en-GB"/>
+        </w:rPr>
+        <w:t xml:space="preserve"> </w:t>
+      </w:r>
+      <m:oMath>
+        <m:r>
+          <w:rPr>
+            <w:rFonts w:ascii="Cambria Math" w:hAnsi="Cambria Math"/>
+            <w:lang w:val="en-GB"/>
+          </w:rPr>
+          <m:t>k</m:t>
+        </m:r>
+      </m:oMath>
+      <w:r>
+        <w:rPr>
+          <w:rFonts w:ascii="Cambria Math" w:hAnsi="Cambria Math"/>
+          <w:i/>
+          <w:lang w:val="en-GB"/>
+        </w:rPr>
+        <w:t xml:space="preserve"> </w:t>
+      </w:r>
+      <w:r>
+        <w:rPr>
+          <w:rFonts w:ascii="Cambria Math" w:hAnsi="Cambria Math"/>
+          <w:iCs/>
+          <w:lang w:val="en-GB"/>
+        </w:rPr>
+        <w:t xml:space="preserve">or the graph’s density. This theoretical </w:t>
+      </w:r>
+      <w:proofErr w:type="spellStart"/>
+      <w:r>
+        <w:rPr>
+          <w:rFonts w:ascii="Cambria Math" w:hAnsi="Cambria Math"/>
+          <w:iCs/>
+          <w:lang w:val="en-GB"/>
+        </w:rPr>
+        <w:t>ound</w:t>
+      </w:r>
+      <w:proofErr w:type="spellEnd"/>
+      <w:r>
+        <w:rPr>
+          <w:rFonts w:ascii="Cambria Math" w:hAnsi="Cambria Math"/>
+          <w:iCs/>
+          <w:lang w:val="en-GB"/>
+        </w:rPr>
+        <w:t xml:space="preserve"> explains the performance gap observed between the legacy solver (which </w:t>
+      </w:r>
+      <w:proofErr w:type="spellStart"/>
+      <w:r>
+        <w:rPr>
+          <w:rFonts w:ascii="Cambria Math" w:hAnsi="Cambria Math"/>
+          <w:iCs/>
+          <w:lang w:val="en-GB"/>
+        </w:rPr>
+        <w:t>ehibits</w:t>
+      </w:r>
+      <w:proofErr w:type="spellEnd"/>
+      <w:r>
+        <w:rPr>
+          <w:rFonts w:ascii="Cambria Math" w:hAnsi="Cambria Math"/>
+          <w:iCs/>
+          <w:lang w:val="en-GB"/>
+        </w:rPr>
+        <w:t xml:space="preserve"> wors-case quadratic behaviour</w:t>
+      </w:r>
+      <w:r>
+        <w:rPr>
+          <w:rFonts w:ascii="Cambria Math" w:hAnsi="Cambria Math"/>
+          <w:iCs/>
+          <w:lang w:val="en-GB"/>
+        </w:rPr>
+        <w:t xml:space="preserve">) and the proposed solver, providing solid mathematical foundation </w:t>
+      </w:r>
+      <w:proofErr w:type="spellStart"/>
+      <w:r>
+        <w:rPr>
+          <w:rFonts w:ascii="Cambria Math" w:hAnsi="Cambria Math"/>
+          <w:iCs/>
+          <w:lang w:val="en-GB"/>
+        </w:rPr>
+        <w:t>fo</w:t>
+      </w:r>
+      <w:proofErr w:type="spellEnd"/>
+      <w:r>
+        <w:rPr>
+          <w:rFonts w:ascii="Cambria Math" w:hAnsi="Cambria Math"/>
+          <w:iCs/>
+          <w:lang w:val="en-GB"/>
+        </w:rPr>
+        <w:t xml:space="preserve"> the experimental speedups presented in Section V</w:t>
+      </w:r>
+    </w:p>
+    <w:p>
+      <w:pPr>
+        <w:pStyle w:val="Heading1"/>
+        <w:rPr>
+          <w:lang w:val="en-GB"/>
+        </w:rPr>
+      </w:pPr>
+      <w:r>
+        <w:rPr>
+          <w:lang w:val="en-GB"/>
+        </w:rPr>
+        <w:t>V Experimental Results</w:t>
+      </w:r>
+    </w:p>
+    <w:p>
+      <w:pPr>
+        <w:rPr>
+          <w:lang w:val="en-GB"/>
+        </w:rPr>
+      </w:pPr>
+      <w:r>
+        <w:rPr>
+          <w:lang w:val="en-GB"/>
+        </w:rPr>
+        <w:t xml:space="preserve">To evaluate the practical performance of the proposed strategy a series of comparatives </w:t>
+      </w:r>
+      <w:proofErr w:type="spellStart"/>
+      <w:r>
+        <w:rPr>
+          <w:lang w:val="en-GB"/>
+        </w:rPr>
+        <w:t>experments</w:t>
+      </w:r>
+      <w:proofErr w:type="spellEnd"/>
+      <w:r>
+        <w:rPr>
+          <w:lang w:val="en-GB"/>
+        </w:rPr>
+        <w:t xml:space="preserve"> against the legacy deterministic greedy approach were conducted. The experiments were executed on a dataset suite ranging from small synthetic graphs to large-scale real-world networks.</w:t>
+      </w:r>
+    </w:p>
+    <w:p>
+      <w:pPr>
+        <w:pStyle w:val="Heading2"/>
+        <w:rPr>
+          <w:lang w:val="en-GB"/>
+        </w:rPr>
+      </w:pPr>
+      <w:r>
+        <w:rPr>
+          <w:lang w:val="en-GB"/>
+        </w:rPr>
+        <w:t>A. Experimental Setup</w:t>
+      </w:r>
+    </w:p>
+    <w:p>
+      <w:pPr>
+        <w:rPr>
+          <w:lang w:val="en-GB"/>
+        </w:rPr>
+      </w:pPr>
+      <w:r>
+        <w:rPr>
+          <w:lang w:val="en-GB"/>
+        </w:rPr>
+        <w:t xml:space="preserve">The algorithms were implemented using Python 3.11 and executed on standard computational environment. The </w:t>
+      </w:r>
+      <w:r>
+        <w:rPr>
+          <w:lang w:val="en-GB"/>
+        </w:rPr>
+        <w:lastRenderedPageBreak/>
+        <w:t xml:space="preserve">dataset consisted of three </w:t>
+      </w:r>
+      <w:proofErr w:type="spellStart"/>
+      <w:r>
+        <w:rPr>
+          <w:lang w:val="en-GB"/>
+        </w:rPr>
+        <w:t>synthethic</w:t>
+      </w:r>
+      <w:proofErr w:type="spellEnd"/>
+      <w:r>
+        <w:rPr>
+          <w:lang w:val="en-GB"/>
+        </w:rPr>
+        <w:t xml:space="preserve"> graphs and one real-world graph from SNAP repository. This last graph contains close to 1 </w:t>
+      </w:r>
+      <w:proofErr w:type="spellStart"/>
+      <w:r>
+        <w:rPr>
+          <w:lang w:val="en-GB"/>
+        </w:rPr>
+        <w:t>millin</w:t>
+      </w:r>
+      <w:proofErr w:type="spellEnd"/>
+      <w:r>
+        <w:rPr>
+          <w:lang w:val="en-GB"/>
+        </w:rPr>
+        <w:t xml:space="preserve"> nodes and 5.1 million edges. For each graph, we targeted multiple closure sizes, specifically 25%, 50% and 75% of the total graph size, as well as the size of the largest Strongly Connected Component.</w:t>
+      </w:r>
+    </w:p>
+    <w:p>
+      <w:pPr>
+        <w:pStyle w:val="Heading2"/>
+        <w:numPr>
+          <w:ilvl w:val="0"/>
+          <w:numId w:val="2"/>
+        </w:numPr>
+        <w:rPr>
+          <w:lang w:val="en-GB"/>
+        </w:rPr>
+      </w:pPr>
+      <w:r>
+        <w:rPr>
+          <w:lang w:val="en-GB"/>
+        </w:rPr>
+        <w:t xml:space="preserve">Performance </w:t>
+      </w:r>
+      <w:proofErr w:type="spellStart"/>
+      <w:r>
+        <w:rPr>
+          <w:lang w:val="en-GB"/>
+        </w:rPr>
+        <w:t>Comparasion</w:t>
+      </w:r>
+      <w:proofErr w:type="spellEnd"/>
+    </w:p>
+    <w:tbl>
+      <w:tblPr>
+        <w:tblStyle w:val="GridTable1Light"/>
+        <w:tblW w:w="0" w:type="auto"/>
+        <w:tblLook w:val="04A0" w:firstRow="1" w:lastRow="0" w:firstColumn="1" w:lastColumn="0" w:noHBand="0" w:noVBand="1"/>
+      </w:tblPr>
+      <w:tblGrid>
+        <w:gridCol w:w="1278"/>
+        <w:gridCol w:w="964"/>
+        <w:gridCol w:w="793"/>
+        <w:gridCol w:w="716"/>
+        <w:gridCol w:w="944"/>
+      </w:tblGrid>
+      <w:tr>
+        <w:trPr>
+          <w:cnfStyle w:val="100000000000" w:firstRow="1" w:lastRow="0" w:firstColumn="0" w:lastColumn="0" w:oddVBand="0" w:evenVBand="0" w:oddHBand="0" w:evenHBand="0" w:firstRowFirstColumn="0" w:firstRowLastColumn="0" w:lastRowFirstColumn="0" w:lastRowLastColumn="0"/>
+        </w:trPr>
+        <w:tc>
+          <w:tcPr>
+            <w:cnfStyle w:val="001000000000" w:firstRow="0" w:lastRow="0" w:firstColumn="1" w:lastColumn="0" w:oddVBand="0" w:evenVBand="0" w:oddHBand="0" w:evenHBand="0" w:firstRowFirstColumn="0" w:firstRowLastColumn="0" w:lastRowFirstColumn="0" w:lastRowLastColumn="0"/>
+            <w:tcW w:w="1278" w:type="dxa"/>
+          </w:tcPr>
+          <w:p>
+            <w:pPr>
+              <w:ind w:firstLine="0"/>
+              <w:rPr>
+                <w:lang w:val="en-GB"/>
+              </w:rPr>
+            </w:pPr>
+            <w:r>
+              <w:rPr>
+                <w:lang w:val="en-GB"/>
+              </w:rPr>
+              <w:t>Dataset</w:t>
+            </w:r>
+          </w:p>
+        </w:tc>
+        <w:tc>
+          <w:tcPr>
+            <w:tcW w:w="844" w:type="dxa"/>
+          </w:tcPr>
+          <w:p>
+            <w:pPr>
+              <w:ind w:firstLine="0"/>
+              <w:cnfStyle w:val="100000000000" w:firstRow="1" w:lastRow="0" w:firstColumn="0" w:lastColumn="0" w:oddVBand="0" w:evenVBand="0" w:oddHBand="0" w:evenHBand="0" w:firstRowFirstColumn="0" w:firstRowLastColumn="0" w:lastRowFirstColumn="0" w:lastRowLastColumn="0"/>
+              <w:rPr>
+                <w:lang w:val="en-GB"/>
+              </w:rPr>
+            </w:pPr>
+            <w:r>
+              <w:rPr>
+                <w:lang w:val="en-GB"/>
+              </w:rPr>
+              <w:t>Target(k)</w:t>
+            </w:r>
+          </w:p>
+        </w:tc>
+        <w:tc>
+          <w:tcPr>
+            <w:tcW w:w="913" w:type="dxa"/>
+          </w:tcPr>
+          <w:p>
+            <w:pPr>
+              <w:ind w:firstLine="0"/>
+              <w:cnfStyle w:val="100000000000" w:firstRow="1" w:lastRow="0" w:firstColumn="0" w:lastColumn="0" w:oddVBand="0" w:evenVBand="0" w:oddHBand="0" w:evenHBand="0" w:firstRowFirstColumn="0" w:firstRowLastColumn="0" w:lastRowFirstColumn="0" w:lastRowLastColumn="0"/>
+              <w:rPr>
+                <w:lang w:val="en-GB"/>
+              </w:rPr>
+            </w:pPr>
+            <w:r>
+              <w:rPr>
+                <w:lang w:val="en-GB"/>
+              </w:rPr>
+              <w:t>Legacy Status</w:t>
+            </w:r>
+          </w:p>
+        </w:tc>
+        <w:tc>
+          <w:tcPr>
+            <w:tcW w:w="716" w:type="dxa"/>
+          </w:tcPr>
+          <w:p>
+            <w:pPr>
+              <w:ind w:firstLine="0"/>
+              <w:cnfStyle w:val="100000000000" w:firstRow="1" w:lastRow="0" w:firstColumn="0" w:lastColumn="0" w:oddVBand="0" w:evenVBand="0" w:oddHBand="0" w:evenHBand="0" w:firstRowFirstColumn="0" w:firstRowLastColumn="0" w:lastRowFirstColumn="0" w:lastRowLastColumn="0"/>
+              <w:rPr>
+                <w:lang w:val="en-GB"/>
+              </w:rPr>
+            </w:pPr>
+            <w:r>
+              <w:rPr>
+                <w:lang w:val="en-GB"/>
+              </w:rPr>
+              <w:t>Time (s)</w:t>
+            </w:r>
+          </w:p>
+        </w:tc>
+        <w:tc>
+          <w:tcPr>
+            <w:tcW w:w="944" w:type="dxa"/>
+          </w:tcPr>
+          <w:p>
+            <w:pPr>
+              <w:ind w:firstLine="0"/>
+              <w:cnfStyle w:val="100000000000" w:firstRow="1" w:lastRow="0" w:firstColumn="0" w:lastColumn="0" w:oddVBand="0" w:evenVBand="0" w:oddHBand="0" w:evenHBand="0" w:firstRowFirstColumn="0" w:firstRowLastColumn="0" w:lastRowFirstColumn="0" w:lastRowLastColumn="0"/>
+              <w:rPr>
+                <w:lang w:val="en-GB"/>
+              </w:rPr>
+            </w:pPr>
+            <w:r>
+              <w:rPr>
+                <w:lang w:val="en-GB"/>
+              </w:rPr>
+              <w:t>Ops</w:t>
+            </w:r>
+          </w:p>
+        </w:tc>
+      </w:tr>
+      <w:tr>
+        <w:tc>
+          <w:tcPr>
+            <w:cnfStyle w:val="001000000000" w:firstRow="0" w:lastRow="0" w:firstColumn="1" w:lastColumn="0" w:oddVBand="0" w:evenVBand="0" w:oddHBand="0" w:evenHBand="0" w:firstRowFirstColumn="0" w:firstRowLastColumn="0" w:lastRowFirstColumn="0" w:lastRowLastColumn="0"/>
+            <w:tcW w:w="1278" w:type="dxa"/>
+          </w:tcPr>
+          <w:p>
+            <w:pPr>
+              <w:ind w:firstLine="0"/>
+              <w:rPr>
+                <w:lang w:val="en-GB"/>
+              </w:rPr>
+            </w:pPr>
+            <w:r>
+              <w:t>SWtinyG</w:t>
+            </w:r>
+          </w:p>
+        </w:tc>
+        <w:tc>
+          <w:tcPr>
+            <w:tcW w:w="844" w:type="dxa"/>
+          </w:tcPr>
+          <w:p>
+            <w:pPr>
+              <w:ind w:firstLine="0"/>
+              <w:cnfStyle w:val="000000000000" w:firstRow="0" w:lastRow="0" w:firstColumn="0" w:lastColumn="0" w:oddVBand="0" w:evenVBand="0" w:oddHBand="0" w:evenHBand="0" w:firstRowFirstColumn="0" w:firstRowLastColumn="0" w:lastRowFirstColumn="0" w:lastRowLastColumn="0"/>
+              <w:rPr>
+                <w:lang w:val="en-GB"/>
+              </w:rPr>
+            </w:pPr>
+            <w:r>
+              <w:rPr>
+                <w:lang w:val="en-GB"/>
+              </w:rPr>
+              <w:t>6</w:t>
+            </w:r>
+          </w:p>
+        </w:tc>
+        <w:tc>
+          <w:tcPr>
+            <w:tcW w:w="913" w:type="dxa"/>
+          </w:tcPr>
+          <w:p>
+            <w:pPr>
+              <w:ind w:firstLine="0"/>
+              <w:cnfStyle w:val="000000000000" w:firstRow="0" w:lastRow="0" w:firstColumn="0" w:lastColumn="0" w:oddVBand="0" w:evenVBand="0" w:oddHBand="0" w:evenHBand="0" w:firstRowFirstColumn="0" w:firstRowLastColumn="0" w:lastRowFirstColumn="0" w:lastRowLastColumn="0"/>
+              <w:rPr>
+                <w:lang w:val="en-GB"/>
+              </w:rPr>
+            </w:pPr>
+            <w:r>
+              <w:rPr>
+                <w:lang w:val="en-GB"/>
+              </w:rPr>
+              <w:t>Success</w:t>
+            </w:r>
+          </w:p>
+        </w:tc>
+        <w:tc>
+          <w:tcPr>
+            <w:tcW w:w="716" w:type="dxa"/>
+          </w:tcPr>
+          <w:p>
+            <w:pPr>
+              <w:ind w:firstLine="0"/>
+              <w:cnfStyle w:val="000000000000" w:firstRow="0" w:lastRow="0" w:firstColumn="0" w:lastColumn="0" w:oddVBand="0" w:evenVBand="0" w:oddHBand="0" w:evenHBand="0" w:firstRowFirstColumn="0" w:firstRowLastColumn="0" w:lastRowFirstColumn="0" w:lastRowLastColumn="0"/>
+              <w:rPr>
+                <w:lang w:val="en-GB"/>
+              </w:rPr>
+            </w:pPr>
+            <w:r>
+              <w:rPr>
+                <w:lang w:val="en-GB"/>
+              </w:rPr>
+              <w:t>&lt;0.01</w:t>
+            </w:r>
+          </w:p>
+        </w:tc>
+        <w:tc>
+          <w:tcPr>
+            <w:tcW w:w="944" w:type="dxa"/>
+          </w:tcPr>
+          <w:p>
+            <w:pPr>
+              <w:ind w:firstLine="0"/>
+              <w:cnfStyle w:val="000000000000" w:firstRow="0" w:lastRow="0" w:firstColumn="0" w:lastColumn="0" w:oddVBand="0" w:evenVBand="0" w:oddHBand="0" w:evenHBand="0" w:firstRowFirstColumn="0" w:firstRowLastColumn="0" w:lastRowFirstColumn="0" w:lastRowLastColumn="0"/>
+              <w:rPr>
+                <w:lang w:val="en-GB"/>
+              </w:rPr>
+            </w:pPr>
+            <w:r>
+              <w:rPr>
+                <w:lang w:val="en-GB"/>
+              </w:rPr>
+              <w:t>17</w:t>
+            </w:r>
+          </w:p>
+        </w:tc>
+      </w:tr>
+      <w:tr>
+        <w:tc>
+          <w:tcPr>
+            <w:cnfStyle w:val="001000000000" w:firstRow="0" w:lastRow="0" w:firstColumn="1" w:lastColumn="0" w:oddVBand="0" w:evenVBand="0" w:oddHBand="0" w:evenHBand="0" w:firstRowFirstColumn="0" w:firstRowLastColumn="0" w:lastRowFirstColumn="0" w:lastRowLastColumn="0"/>
+            <w:tcW w:w="1278" w:type="dxa"/>
+          </w:tcPr>
+          <w:p>
+            <w:pPr>
+              <w:ind w:firstLine="0"/>
+              <w:rPr>
+                <w:lang w:val="en-GB"/>
+              </w:rPr>
+            </w:pPr>
+            <w:r>
+              <w:t>SWmediumG</w:t>
+            </w:r>
+          </w:p>
+        </w:tc>
+        <w:tc>
+          <w:tcPr>
+            <w:tcW w:w="844" w:type="dxa"/>
+          </w:tcPr>
+          <w:p>
+            <w:pPr>
+              <w:ind w:firstLine="0"/>
+              <w:cnfStyle w:val="000000000000" w:firstRow="0" w:lastRow="0" w:firstColumn="0" w:lastColumn="0" w:oddVBand="0" w:evenVBand="0" w:oddHBand="0" w:evenHBand="0" w:firstRowFirstColumn="0" w:firstRowLastColumn="0" w:lastRowFirstColumn="0" w:lastRowLastColumn="0"/>
+              <w:rPr>
+                <w:lang w:val="en-GB"/>
+              </w:rPr>
+            </w:pPr>
+            <w:r>
+              <w:rPr>
+                <w:lang w:val="en-GB"/>
+              </w:rPr>
+              <w:t>125</w:t>
+            </w:r>
+          </w:p>
+        </w:tc>
+        <w:tc>
+          <w:tcPr>
+            <w:tcW w:w="913" w:type="dxa"/>
+          </w:tcPr>
+          <w:p>
+            <w:pPr>
+              <w:ind w:firstLine="0"/>
+              <w:cnfStyle w:val="000000000000" w:firstRow="0" w:lastRow="0" w:firstColumn="0" w:lastColumn="0" w:oddVBand="0" w:evenVBand="0" w:oddHBand="0" w:evenHBand="0" w:firstRowFirstColumn="0" w:firstRowLastColumn="0" w:lastRowFirstColumn="0" w:lastRowLastColumn="0"/>
+              <w:rPr>
+                <w:lang w:val="en-GB"/>
+              </w:rPr>
+            </w:pPr>
+            <w:r>
+              <w:rPr>
+                <w:lang w:val="en-GB"/>
+              </w:rPr>
+              <w:t>Success</w:t>
+            </w:r>
+          </w:p>
+        </w:tc>
+        <w:tc>
+          <w:tcPr>
+            <w:tcW w:w="716" w:type="dxa"/>
+          </w:tcPr>
+          <w:p>
+            <w:pPr>
+              <w:ind w:firstLine="0"/>
+              <w:cnfStyle w:val="000000000000" w:firstRow="0" w:lastRow="0" w:firstColumn="0" w:lastColumn="0" w:oddVBand="0" w:evenVBand="0" w:oddHBand="0" w:evenHBand="0" w:firstRowFirstColumn="0" w:firstRowLastColumn="0" w:lastRowFirstColumn="0" w:lastRowLastColumn="0"/>
+              <w:rPr>
+                <w:lang w:val="en-GB"/>
+              </w:rPr>
+            </w:pPr>
+            <w:r>
+              <w:rPr>
+                <w:lang w:val="en-GB"/>
+              </w:rPr>
+              <w:t>0.003</w:t>
+            </w:r>
+          </w:p>
+        </w:tc>
+        <w:tc>
+          <w:tcPr>
+            <w:tcW w:w="944" w:type="dxa"/>
+          </w:tcPr>
+          <w:p>
+            <w:pPr>
+              <w:ind w:firstLine="0"/>
+              <w:cnfStyle w:val="000000000000" w:firstRow="0" w:lastRow="0" w:firstColumn="0" w:lastColumn="0" w:oddVBand="0" w:evenVBand="0" w:oddHBand="0" w:evenHBand="0" w:firstRowFirstColumn="0" w:firstRowLastColumn="0" w:lastRowFirstColumn="0" w:lastRowLastColumn="0"/>
+              <w:rPr>
+                <w:lang w:val="en-GB"/>
+              </w:rPr>
+            </w:pPr>
+            <w:r>
+              <w:t>1,028</w:t>
+            </w:r>
+          </w:p>
+        </w:tc>
+      </w:tr>
+      <w:tr>
+        <w:tc>
+          <w:tcPr>
+            <w:cnfStyle w:val="001000000000" w:firstRow="0" w:lastRow="0" w:firstColumn="1" w:lastColumn="0" w:oddVBand="0" w:evenVBand="0" w:oddHBand="0" w:evenHBand="0" w:firstRowFirstColumn="0" w:firstRowLastColumn="0" w:lastRowFirstColumn="0" w:lastRowLastColumn="0"/>
+            <w:tcW w:w="1278" w:type="dxa"/>
+          </w:tcPr>
+          <w:p>
+            <w:pPr>
+              <w:ind w:firstLine="0"/>
+              <w:rPr>
+                <w:lang w:val="en-GB"/>
+              </w:rPr>
+            </w:pPr>
+            <w:r>
+              <w:t>SWlargeG</w:t>
+            </w:r>
+          </w:p>
+        </w:tc>
+        <w:tc>
+          <w:tcPr>
+            <w:tcW w:w="844" w:type="dxa"/>
+          </w:tcPr>
+          <w:p>
+            <w:pPr>
+              <w:ind w:firstLine="0"/>
+              <w:cnfStyle w:val="000000000000" w:firstRow="0" w:lastRow="0" w:firstColumn="0" w:lastColumn="0" w:oddVBand="0" w:evenVBand="0" w:oddHBand="0" w:evenHBand="0" w:firstRowFirstColumn="0" w:firstRowLastColumn="0" w:lastRowFirstColumn="0" w:lastRowLastColumn="0"/>
+              <w:rPr>
+                <w:lang w:val="en-GB"/>
+              </w:rPr>
+            </w:pPr>
+            <w:r>
+              <w:rPr>
+                <w:lang w:val="en-GB"/>
+              </w:rPr>
+              <w:t>500000</w:t>
+            </w:r>
+          </w:p>
+        </w:tc>
+        <w:tc>
+          <w:tcPr>
+            <w:tcW w:w="913" w:type="dxa"/>
+          </w:tcPr>
+          <w:p>
+            <w:pPr>
+              <w:ind w:firstLine="0"/>
+              <w:cnfStyle w:val="000000000000" w:firstRow="0" w:lastRow="0" w:firstColumn="0" w:lastColumn="0" w:oddVBand="0" w:evenVBand="0" w:oddHBand="0" w:evenHBand="0" w:firstRowFirstColumn="0" w:firstRowLastColumn="0" w:lastRowFirstColumn="0" w:lastRowLastColumn="0"/>
+              <w:rPr>
+                <w:lang w:val="en-GB"/>
+              </w:rPr>
+            </w:pPr>
+            <w:r>
+              <w:rPr>
+                <w:lang w:val="en-GB"/>
+              </w:rPr>
+              <w:t>Failed</w:t>
+            </w:r>
+          </w:p>
+        </w:tc>
+        <w:tc>
+          <w:tcPr>
+            <w:tcW w:w="716" w:type="dxa"/>
+          </w:tcPr>
+          <w:p>
+            <w:pPr>
+              <w:ind w:firstLine="0"/>
+              <w:cnfStyle w:val="000000000000" w:firstRow="0" w:lastRow="0" w:firstColumn="0" w:lastColumn="0" w:oddVBand="0" w:evenVBand="0" w:oddHBand="0" w:evenHBand="0" w:firstRowFirstColumn="0" w:firstRowLastColumn="0" w:lastRowFirstColumn="0" w:lastRowLastColumn="0"/>
+              <w:rPr>
+                <w:lang w:val="en-GB"/>
+              </w:rPr>
+            </w:pPr>
+            <w:r>
+              <w:rPr>
+                <w:lang w:val="en-GB"/>
+              </w:rPr>
+              <w:t>5.381</w:t>
+            </w:r>
+          </w:p>
+        </w:tc>
+        <w:tc>
+          <w:tcPr>
+            <w:tcW w:w="944" w:type="dxa"/>
+          </w:tcPr>
+          <w:p>
+            <w:pPr>
+              <w:ind w:firstLine="0"/>
+              <w:cnfStyle w:val="000000000000" w:firstRow="0" w:lastRow="0" w:firstColumn="0" w:lastColumn="0" w:oddVBand="0" w:evenVBand="0" w:oddHBand="0" w:evenHBand="0" w:firstRowFirstColumn="0" w:firstRowLastColumn="0" w:lastRowFirstColumn="0" w:lastRowLastColumn="0"/>
+              <w:rPr>
+                <w:lang w:val="en-GB"/>
+              </w:rPr>
+            </w:pPr>
+            <w:r>
+              <w:t>5,980,800</w:t>
+            </w:r>
+          </w:p>
+        </w:tc>
+      </w:tr>
+      <w:tr>
+        <w:tc>
+          <w:tcPr>
+            <w:cnfStyle w:val="001000000000" w:firstRow="0" w:lastRow="0" w:firstColumn="1" w:lastColumn="0" w:oddVBand="0" w:evenVBand="0" w:oddHBand="0" w:evenHBand="0" w:firstRowFirstColumn="0" w:firstRowLastColumn="0" w:lastRowFirstColumn="0" w:lastRowLastColumn="0"/>
+            <w:tcW w:w="1278" w:type="dxa"/>
+          </w:tcPr>
+          <w:p>
+            <w:pPr>
+              <w:ind w:firstLine="0"/>
+              <w:rPr>
+                <w:lang w:val="en-GB"/>
+              </w:rPr>
+            </w:pPr>
+            <w:r>
+              <w:rPr>
+                <w:lang w:val="en-GB"/>
+              </w:rPr>
+              <w:t>w</w:t>
+            </w:r>
+            <w:r>
+              <w:rPr>
+                <w:b w:val="0"/>
+                <w:bCs w:val="0"/>
+              </w:rPr>
+              <w:t xml:space="preserve"> </w:t>
+            </w:r>
+            <w:r>
+              <w:t>eb-Google</w:t>
+            </w:r>
+          </w:p>
+        </w:tc>
+        <w:tc>
+          <w:tcPr>
+            <w:tcW w:w="844" w:type="dxa"/>
+          </w:tcPr>
+          <w:p>
+            <w:pPr>
+              <w:ind w:firstLine="0"/>
+              <w:cnfStyle w:val="000000000000" w:firstRow="0" w:lastRow="0" w:firstColumn="0" w:lastColumn="0" w:oddVBand="0" w:evenVBand="0" w:oddHBand="0" w:evenHBand="0" w:firstRowFirstColumn="0" w:firstRowLastColumn="0" w:lastRowFirstColumn="0" w:lastRowLastColumn="0"/>
+              <w:rPr>
+                <w:lang w:val="en-GB"/>
+              </w:rPr>
+            </w:pPr>
+            <w:r>
+              <w:rPr>
+                <w:lang w:val="en-GB"/>
+              </w:rPr>
+              <w:t>437856</w:t>
+            </w:r>
+          </w:p>
+        </w:tc>
+        <w:tc>
+          <w:tcPr>
+            <w:tcW w:w="913" w:type="dxa"/>
+          </w:tcPr>
+          <w:p>
+            <w:pPr>
+              <w:ind w:firstLine="0"/>
+              <w:cnfStyle w:val="000000000000" w:firstRow="0" w:lastRow="0" w:firstColumn="0" w:lastColumn="0" w:oddVBand="0" w:evenVBand="0" w:oddHBand="0" w:evenHBand="0" w:firstRowFirstColumn="0" w:firstRowLastColumn="0" w:lastRowFirstColumn="0" w:lastRowLastColumn="0"/>
+              <w:rPr>
+                <w:lang w:val="en-GB"/>
+              </w:rPr>
+            </w:pPr>
+            <w:r>
+              <w:rPr>
+                <w:lang w:val="en-GB"/>
+              </w:rPr>
+              <w:t>Failed</w:t>
+            </w:r>
+          </w:p>
+        </w:tc>
+        <w:tc>
+          <w:tcPr>
+            <w:tcW w:w="716" w:type="dxa"/>
+          </w:tcPr>
+          <w:p>
+            <w:pPr>
+              <w:ind w:firstLine="0"/>
+              <w:cnfStyle w:val="000000000000" w:firstRow="0" w:lastRow="0" w:firstColumn="0" w:lastColumn="0" w:oddVBand="0" w:evenVBand="0" w:oddHBand="0" w:evenHBand="0" w:firstRowFirstColumn="0" w:firstRowLastColumn="0" w:lastRowFirstColumn="0" w:lastRowLastColumn="0"/>
+              <w:rPr>
+                <w:lang w:val="en-GB"/>
+              </w:rPr>
+            </w:pPr>
+            <w:r>
+              <w:rPr>
+                <w:lang w:val="en-GB"/>
+              </w:rPr>
+              <w:t>18.353</w:t>
+            </w:r>
+          </w:p>
+        </w:tc>
+        <w:tc>
+          <w:tcPr>
+            <w:tcW w:w="944" w:type="dxa"/>
+          </w:tcPr>
+          <w:p>
+            <w:pPr>
+              <w:ind w:firstLine="0"/>
+              <w:cnfStyle w:val="000000000000" w:firstRow="0" w:lastRow="0" w:firstColumn="0" w:lastColumn="0" w:oddVBand="0" w:evenVBand="0" w:oddHBand="0" w:evenHBand="0" w:firstRowFirstColumn="0" w:firstRowLastColumn="0" w:lastRowFirstColumn="0" w:lastRowLastColumn="0"/>
+              <w:rPr>
+                <w:lang w:val="en-GB"/>
+              </w:rPr>
+            </w:pPr>
+            <w:r>
+              <w:rPr>
+                <w:lang w:val="en-GB"/>
+              </w:rPr>
+              <w:t>14005254</w:t>
+            </w:r>
+          </w:p>
+        </w:tc>
+      </w:tr>
+    </w:tbl>
+    <w:p>
+      <w:pPr>
+        <w:rPr>
+          <w:lang w:val="en-GB"/>
+        </w:rPr>
+      </w:pPr>
+    </w:p>
+    <w:p>
+      <w:pPr>
+        <w:rPr>
+          <w:lang w:val="en-GB"/>
+        </w:rPr>
+      </w:pPr>
+      <w:r>
+        <w:rPr>
+          <w:lang w:val="en-GB"/>
+        </w:rPr>
+        <w:t xml:space="preserve">Table 1summarizes the execution outcomes, </w:t>
+      </w:r>
+      <w:r>
+        <w:rPr>
+          <w:lang w:val="en-GB"/>
+        </w:rPr>
+        <w:t xml:space="preserve">as we can see the legacy approach, which operates by iteratively searching for zero in-degree nodes, failed in the larger datasets (for this experiment, we considered a failure, an operation that took more than 5 minutes). In contrast, it performed adequately on the small instances. This </w:t>
+      </w:r>
+      <w:proofErr w:type="spellStart"/>
+      <w:r>
+        <w:rPr>
+          <w:lang w:val="en-GB"/>
+        </w:rPr>
+        <w:t>happenes</w:t>
+      </w:r>
+      <w:proofErr w:type="spellEnd"/>
+      <w:r>
+        <w:rPr>
+          <w:lang w:val="en-GB"/>
+        </w:rPr>
+        <w:t xml:space="preserve"> because the </w:t>
+      </w:r>
+      <w:proofErr w:type="spellStart"/>
+      <w:r>
+        <w:rPr>
+          <w:lang w:val="en-GB"/>
+        </w:rPr>
+        <w:t>alogirthm</w:t>
+      </w:r>
+      <w:proofErr w:type="spellEnd"/>
+      <w:r>
+        <w:rPr>
+          <w:lang w:val="en-GB"/>
+        </w:rPr>
+        <w:t xml:space="preserve"> has a complexity of </w:t>
+      </w:r>
+      <m:oMath>
+        <m:r>
+          <w:rPr>
+            <w:rFonts w:ascii="Cambria Math" w:hAnsi="Cambria Math"/>
+            <w:lang w:val="en-GB"/>
+          </w:rPr>
+          <m:t>O(</m:t>
+        </m:r>
+        <m:sSup>
+          <m:sSupPr>
+            <m:ctrlPr>
+              <w:rPr>
+                <w:rFonts w:ascii="Cambria Math" w:hAnsi="Cambria Math"/>
+                <w:i/>
+                <w:lang w:val="en-GB"/>
+              </w:rPr>
+            </m:ctrlPr>
+          </m:sSupPr>
+          <m:e>
+            <m:d>
+              <m:dPr>
+                <m:begChr m:val="|"/>
+                <m:endChr m:val="|"/>
+                <m:ctrlPr>
+                  <w:rPr>
+                    <w:rFonts w:ascii="Cambria Math" w:hAnsi="Cambria Math"/>
+                    <w:i/>
+                    <w:lang w:val="en-GB"/>
+                  </w:rPr>
+                </m:ctrlPr>
+              </m:dPr>
+              <m:e>
+                <m:r>
+                  <w:rPr>
+                    <w:rFonts w:ascii="Cambria Math" w:hAnsi="Cambria Math"/>
+                    <w:lang w:val="en-GB"/>
+                  </w:rPr>
+                  <m:t>V</m:t>
+                </m:r>
+              </m:e>
+            </m:d>
+          </m:e>
+          <m:sup>
+            <m:r>
+              <w:rPr>
+                <w:rFonts w:ascii="Cambria Math" w:hAnsi="Cambria Math"/>
+                <w:lang w:val="en-GB"/>
+              </w:rPr>
+              <m:t>2</m:t>
+            </m:r>
+          </m:sup>
+        </m:sSup>
+        <m:r>
+          <w:rPr>
+            <w:rFonts w:ascii="Cambria Math" w:hAnsi="Cambria Math"/>
+            <w:lang w:val="en-GB"/>
+          </w:rPr>
+          <m:t>)</m:t>
+        </m:r>
+      </m:oMath>
+      <w:r>
+        <w:rPr>
+          <w:lang w:val="en-GB"/>
+        </w:rPr>
+        <w:t>.</w:t>
+      </w:r>
+    </w:p>
+    <w:p>
+      <w:pPr>
+        <w:rPr>
+          <w:lang w:val="en-GB"/>
+        </w:rPr>
+      </w:pPr>
+      <w:r>
+        <w:rPr>
+          <w:lang w:val="en-GB"/>
+        </w:rPr>
+        <w:t xml:space="preserve">On the other hand, the proposed strategy successfully identified </w:t>
+      </w:r>
+      <w:proofErr w:type="spellStart"/>
+      <w:r>
+        <w:rPr>
+          <w:lang w:val="en-GB"/>
+        </w:rPr>
+        <w:t>valide</w:t>
+      </w:r>
+      <w:proofErr w:type="spellEnd"/>
+      <w:r>
+        <w:rPr>
+          <w:lang w:val="en-GB"/>
+        </w:rPr>
+        <w:t xml:space="preserve"> closures for all target sizes, across all datasets </w:t>
+      </w:r>
+      <w:proofErr w:type="gramStart"/>
+      <w:r>
+        <w:rPr>
+          <w:lang w:val="en-GB"/>
+        </w:rPr>
+        <w:t>On</w:t>
+      </w:r>
+      <w:proofErr w:type="gramEnd"/>
+      <w:r>
+        <w:rPr>
+          <w:lang w:val="en-GB"/>
+        </w:rPr>
+        <w:t xml:space="preserve"> the medium-sized graph, both algorithms succeeded, but the randomized approach benefited from the condensation step, ensuring no cyclic entrapment.</w:t>
+      </w:r>
+    </w:p>
+    <w:p>
+      <w:pPr>
+        <w:pStyle w:val="Heading2"/>
+        <w:numPr>
+          <w:ilvl w:val="0"/>
+          <w:numId w:val="2"/>
+        </w:numPr>
+        <w:rPr>
+          <w:lang w:val="en-GB"/>
+        </w:rPr>
+      </w:pPr>
+      <w:r>
+        <w:rPr>
+          <w:lang w:val="en-GB"/>
+        </w:rPr>
+        <w:t>Scalability Analysis</w:t>
+      </w:r>
+    </w:p>
+    <w:p>
+      <w:pPr>
+        <w:keepNext/>
+      </w:pPr>
+      <w:r>
+        <w:rPr>
+          <w:lang w:val="en-GB"/>
+        </w:rPr>
+        <w:drawing>
+          <wp:inline distT="0" distB="0" distL="0" distR="0" wp14:anchorId="0E3AA953" wp14:editId="7735D2D5">
+            <wp:extent cx="2987675" cy="1782445"/>
+            <wp:effectExtent l="0" t="0" r="3175" b="8255"/>
+            <wp:docPr id="1663160100" name="Picture 1" descr="A graph with red and blue bars&#10;&#10;AI-generated content may be incorrect."/>
+            <wp:cNvGraphicFramePr>
+              <a:graphicFrameLocks xmlns:a="http://schemas.openxmlformats.org/drawingml/2006/main" noChangeAspect="1"/>
+            </wp:cNvGraphicFramePr>
+            <a:graphic xmlns:a="http://schemas.openxmlformats.org/drawingml/2006/main">
+              <a:graphicData uri="http://schemas.openxmlformats.org/drawingml/2006/picture">
+                <pic:pic xmlns:pic="http://schemas.openxmlformats.org/drawingml/2006/picture">
+                  <pic:nvPicPr>
+                    <pic:cNvPr id="1663160100" name="Picture 1" descr="A graph with red and blue bars&#10;&#10;AI-generated content may be incorrect."/>
+                    <pic:cNvPicPr/>
+                  </pic:nvPicPr>
+                  <pic:blipFill>
+                    <a:blip r:embed="rId11"/>
+                    <a:stretch>
+                      <a:fillRect/>
+                    </a:stretch>
+                  </pic:blipFill>
+                  <pic:spPr>
+                    <a:xfrm>
+                      <a:off x="0" y="0"/>
+                      <a:ext cx="2987675" cy="1782445"/>
+                    </a:xfrm>
+                    <a:prstGeom prst="rect">
+                      <a:avLst/>
+                    </a:prstGeom>
+                  </pic:spPr>
+                </pic:pic>
+              </a:graphicData>
+            </a:graphic>
+          </wp:inline>
+        </w:drawing>
+      </w:r>
+    </w:p>
+    <w:p>
+      <w:pPr>
+        <w:pStyle w:val="Caption"/>
+        <w:rPr>
+          <w:lang w:val="en-GB"/>
+        </w:rPr>
+      </w:pPr>
+      <w:r>
+        <w:rPr>
+          <w:lang w:val="en-GB"/>
+        </w:rPr>
+        <w:t xml:space="preserve">Figure </w:t>
+      </w:r>
+      <w:r>
+        <w:fldChar w:fldCharType="begin"/>
+      </w:r>
+      <w:r>
+        <w:rPr>
+          <w:lang w:val="en-GB"/>
+        </w:rPr>
+        <w:instrText xml:space="preserve"> SEQ Figure \* ARABIC </w:instrText>
+      </w:r>
+      <w:r>
+        <w:fldChar w:fldCharType="separate"/>
+      </w:r>
+      <w:r>
+        <w:rPr>
+          <w:noProof/>
+          <w:lang w:val="en-GB"/>
+        </w:rPr>
+        <w:t>1</w:t>
+      </w:r>
+      <w:r>
+        <w:fldChar w:fldCharType="end"/>
+      </w:r>
+      <w:r>
+        <w:rPr>
+          <w:lang w:val="en-GB"/>
+        </w:rPr>
+        <w:t xml:space="preserve"> - Execution time </w:t>
+      </w:r>
+      <w:proofErr w:type="spellStart"/>
+      <w:r>
+        <w:rPr>
+          <w:lang w:val="en-GB"/>
+        </w:rPr>
+        <w:t>comparasion</w:t>
+      </w:r>
+      <w:proofErr w:type="spellEnd"/>
+    </w:p>
+    <w:p>
+      <w:pPr>
+        <w:rPr>
+          <w:lang w:val="en-GB"/>
+        </w:rPr>
+      </w:pPr>
+      <w:r>
+        <w:rPr>
+          <w:lang w:val="en-GB"/>
+        </w:rPr>
+        <w:t xml:space="preserve">The </w:t>
+      </w:r>
+      <w:proofErr w:type="spellStart"/>
+      <w:r>
+        <w:rPr>
+          <w:lang w:val="en-GB"/>
+        </w:rPr>
+        <w:t>scaliblity</w:t>
+      </w:r>
+      <w:proofErr w:type="spellEnd"/>
+      <w:r>
+        <w:rPr>
+          <w:lang w:val="en-GB"/>
+        </w:rPr>
+        <w:t xml:space="preserve"> of the proposed algorithm is most evident in the real-world network experiments. As illustrated in Figure 2, the processing time remains manageable even for massive graphs. For example, in the large graph, the algorithm found the closures of size </w:t>
+      </w:r>
+      <m:oMath>
+        <m:r>
+          <w:rPr>
+            <w:rFonts w:ascii="Cambria Math" w:hAnsi="Cambria Math"/>
+            <w:lang w:val="en-GB"/>
+          </w:rPr>
+          <m:t>k=500000</m:t>
+        </m:r>
+      </m:oMath>
+      <w:r>
+        <w:rPr>
+          <w:lang w:val="en-GB"/>
+        </w:rPr>
+        <w:t xml:space="preserve"> in approximately 5.38 seconds and for the </w:t>
+      </w:r>
+      <w:proofErr w:type="gramStart"/>
+      <w:r>
+        <w:rPr>
+          <w:lang w:val="en-GB"/>
+        </w:rPr>
+        <w:t>real world</w:t>
+      </w:r>
+      <w:proofErr w:type="gramEnd"/>
+      <w:r>
+        <w:rPr>
+          <w:lang w:val="en-GB"/>
+        </w:rPr>
+        <w:t xml:space="preserve"> network, which is a denser graph, in under 10 seconds. Besides that, </w:t>
+      </w:r>
+      <w:r>
+        <w:rPr>
+          <w:lang w:val="en-GB"/>
+        </w:rPr>
+        <w:t>the figure 1, clearly illustrates the increase on time taken to find a solution</w:t>
+      </w:r>
+      <w:r>
+        <w:rPr>
+          <w:lang w:val="en-GB"/>
+        </w:rPr>
+        <w:t>.</w:t>
+      </w:r>
+    </w:p>
+    <w:p>
+      <w:pPr>
+        <w:rPr>
+          <w:lang w:val="en-GB"/>
+        </w:rPr>
+      </w:pPr>
+      <w:r>
+        <w:rPr>
+          <w:lang w:val="en-GB"/>
+        </w:rPr>
+        <w:t xml:space="preserve">Notably, the execution time for the randomized solver generally decreases as the target </w:t>
+      </w:r>
+      <m:oMath>
+        <m:r>
+          <w:rPr>
+            <w:rFonts w:ascii="Cambria Math" w:hAnsi="Cambria Math"/>
+            <w:lang w:val="en-GB"/>
+          </w:rPr>
+          <m:t>k</m:t>
+        </m:r>
+      </m:oMath>
+      <w:r>
+        <w:rPr>
+          <w:lang w:val="en-GB"/>
+        </w:rPr>
+        <w:t xml:space="preserve"> approaches the total graph size. This happens because the algorithm starts with the full graph and removes nodes, a larger target </w:t>
+      </w:r>
+      <m:oMath>
+        <m:r>
+          <w:rPr>
+            <w:rFonts w:ascii="Cambria Math" w:hAnsi="Cambria Math"/>
+            <w:lang w:val="en-GB"/>
+          </w:rPr>
+          <m:t>k</m:t>
+        </m:r>
+      </m:oMath>
+      <w:r>
+        <w:rPr>
+          <w:lang w:val="en-GB"/>
+        </w:rPr>
+        <w:t xml:space="preserve"> requires fewer removal operations.</w:t>
+      </w:r>
+    </w:p>
+    <w:p>
+      <w:pPr>
+        <w:pStyle w:val="Heading2"/>
+        <w:rPr>
+          <w:lang w:val="en-GB"/>
+        </w:rPr>
+      </w:pPr>
+      <w:r>
+        <w:rPr>
+          <w:lang w:val="en-GB"/>
+        </w:rPr>
+        <w:t xml:space="preserve">D. </w:t>
+      </w:r>
+      <w:proofErr w:type="spellStart"/>
+      <w:r>
+        <w:rPr>
+          <w:lang w:val="en-GB"/>
+        </w:rPr>
+        <w:t>Efficency</w:t>
+      </w:r>
+      <w:proofErr w:type="spellEnd"/>
+      <w:r>
+        <w:rPr>
+          <w:lang w:val="en-GB"/>
+        </w:rPr>
+        <w:t xml:space="preserve"> of Operations</w:t>
+      </w:r>
+    </w:p>
+    <w:p>
+      <w:pPr>
+        <w:keepNext/>
+      </w:pPr>
+      <w:r>
+        <w:rPr>
+          <w:lang w:val="en-GB"/>
+        </w:rPr>
+        <w:drawing>
+          <wp:inline distT="0" distB="0" distL="0" distR="0" wp14:anchorId="3E19523C" wp14:editId="107E95E9">
+            <wp:extent cx="2987675" cy="2231390"/>
+            <wp:effectExtent l="0" t="0" r="3175" b="0"/>
+            <wp:docPr id="1532125421" name="Picture 1" descr="A graph with purple dots&#10;&#10;AI-generated content may be incorrect."/>
+            <wp:cNvGraphicFramePr>
+              <a:graphicFrameLocks xmlns:a="http://schemas.openxmlformats.org/drawingml/2006/main" noChangeAspect="1"/>
+            </wp:cNvGraphicFramePr>
+            <a:graphic xmlns:a="http://schemas.openxmlformats.org/drawingml/2006/main">
+              <a:graphicData uri="http://schemas.openxmlformats.org/drawingml/2006/picture">
+                <pic:pic xmlns:pic="http://schemas.openxmlformats.org/drawingml/2006/picture">
+                  <pic:nvPicPr>
+                    <pic:cNvPr id="1532125421" name="Picture 1" descr="A graph with purple dots&#10;&#10;AI-generated content may be incorrect."/>
+                    <pic:cNvPicPr/>
+                  </pic:nvPicPr>
+                  <pic:blipFill>
+                    <a:blip r:embed="rId12"/>
+                    <a:stretch>
+                      <a:fillRect/>
+                    </a:stretch>
+                  </pic:blipFill>
+                  <pic:spPr>
+                    <a:xfrm>
+                      <a:off x="0" y="0"/>
+                      <a:ext cx="2987675" cy="2231390"/>
+                    </a:xfrm>
+                    <a:prstGeom prst="rect">
+                      <a:avLst/>
+                    </a:prstGeom>
+                  </pic:spPr>
+                </pic:pic>
+              </a:graphicData>
+            </a:graphic>
+          </wp:inline>
+        </w:drawing>
+      </w:r>
+    </w:p>
+    <w:p>
+      <w:pPr>
+        <w:pStyle w:val="Caption"/>
+        <w:rPr>
+          <w:lang w:val="en-GB"/>
+        </w:rPr>
+      </w:pPr>
+      <w:r>
+        <w:rPr>
+          <w:lang w:val="en-GB"/>
+        </w:rPr>
+        <w:t xml:space="preserve">Figure </w:t>
+      </w:r>
+      <w:r>
+        <w:fldChar w:fldCharType="begin"/>
+      </w:r>
+      <w:r>
+        <w:rPr>
+          <w:lang w:val="en-GB"/>
+        </w:rPr>
+        <w:instrText xml:space="preserve"> SEQ Figure \* ARABIC </w:instrText>
+      </w:r>
+      <w:r>
+        <w:fldChar w:fldCharType="separate"/>
+      </w:r>
+      <w:r>
+        <w:rPr>
+          <w:noProof/>
+          <w:lang w:val="en-GB"/>
+        </w:rPr>
+        <w:t>2</w:t>
+      </w:r>
+      <w:r>
+        <w:fldChar w:fldCharType="end"/>
+      </w:r>
+      <w:r>
+        <w:rPr>
+          <w:lang w:val="en-GB"/>
+        </w:rPr>
+        <w:t xml:space="preserve"> - Operations vs. Graph Size</w:t>
+      </w:r>
+    </w:p>
+    <w:p>
+      <w:pPr>
+        <w:rPr>
+          <w:lang w:val="en-GB"/>
+        </w:rPr>
+      </w:pPr>
+      <w:r>
+        <w:rPr>
+          <w:lang w:val="en-GB"/>
+        </w:rPr>
+        <w:t xml:space="preserve">We tracked the number of node visits and edge traversals to verify the theoretical complexity. For the real-world network graph, finding a closure of size </w:t>
+      </w:r>
+      <m:oMath>
+        <m:r>
+          <w:rPr>
+            <w:rFonts w:ascii="Cambria Math" w:hAnsi="Cambria Math"/>
+            <w:lang w:val="en-GB"/>
+          </w:rPr>
+          <m:t>k</m:t>
+        </m:r>
+        <m:r>
+          <w:rPr>
+            <w:rFonts w:ascii="Cambria Math" w:hAnsi="Cambria Math"/>
+            <w:lang w:val="en-GB"/>
+          </w:rPr>
+          <m:t xml:space="preserve"> ≈</m:t>
+        </m:r>
+        <m:r>
+          <w:rPr>
+            <w:rFonts w:ascii="Cambria Math" w:hAnsi="Cambria Math"/>
+            <w:lang w:val="en-GB"/>
+          </w:rPr>
+          <m:t>456000</m:t>
+        </m:r>
+      </m:oMath>
+      <w:r>
+        <w:rPr>
+          <w:lang w:val="en-GB"/>
+        </w:rPr>
+        <w:t xml:space="preserve"> requires approximately </w:t>
+      </w:r>
+      <m:oMath>
+        <m:r>
+          <w:rPr>
+            <w:rFonts w:ascii="Cambria Math" w:hAnsi="Cambria Math"/>
+            <w:lang w:val="en-GB"/>
+          </w:rPr>
+          <m:t>1.4×</m:t>
+        </m:r>
+        <m:sSup>
+          <m:sSupPr>
+            <m:ctrlPr>
+              <w:rPr>
+                <w:rFonts w:ascii="Cambria Math" w:hAnsi="Cambria Math"/>
+                <w:i/>
+                <w:lang w:val="en-GB"/>
+              </w:rPr>
+            </m:ctrlPr>
+          </m:sSupPr>
+          <m:e>
+            <m:r>
+              <w:rPr>
+                <w:rFonts w:ascii="Cambria Math" w:hAnsi="Cambria Math"/>
+                <w:lang w:val="en-GB"/>
+              </w:rPr>
+              <m:t>10</m:t>
+            </m:r>
+          </m:e>
+          <m:sup>
+            <m:r>
+              <w:rPr>
+                <w:rFonts w:ascii="Cambria Math" w:hAnsi="Cambria Math"/>
+                <w:lang w:val="en-GB"/>
+              </w:rPr>
+              <m:t>7</m:t>
+            </m:r>
+          </m:sup>
+        </m:sSup>
+      </m:oMath>
+      <w:r>
+        <w:rPr>
+          <w:lang w:val="en-GB"/>
+        </w:rPr>
+        <w:t xml:space="preserve"> operations. Given that </w:t>
+      </w:r>
+      <m:oMath>
+        <m:d>
+          <m:dPr>
+            <m:begChr m:val="|"/>
+            <m:endChr m:val="|"/>
+            <m:ctrlPr>
+              <w:rPr>
+                <w:rFonts w:ascii="Cambria Math" w:hAnsi="Cambria Math"/>
+                <w:i/>
+                <w:lang w:val="en-GB"/>
+              </w:rPr>
+            </m:ctrlPr>
+          </m:dPr>
+          <m:e>
+            <m:r>
+              <w:rPr>
+                <w:rFonts w:ascii="Cambria Math" w:hAnsi="Cambria Math"/>
+                <w:lang w:val="en-GB"/>
+              </w:rPr>
+              <m:t>V</m:t>
+            </m:r>
+          </m:e>
+        </m:d>
+        <m:r>
+          <w:rPr>
+            <w:rFonts w:ascii="Cambria Math" w:hAnsi="Cambria Math"/>
+            <w:lang w:val="en-GB"/>
+          </w:rPr>
+          <m:t>+</m:t>
+        </m:r>
+        <m:d>
+          <m:dPr>
+            <m:begChr m:val="|"/>
+            <m:endChr m:val="|"/>
+            <m:ctrlPr>
+              <w:rPr>
+                <w:rFonts w:ascii="Cambria Math" w:hAnsi="Cambria Math"/>
+                <w:i/>
+                <w:lang w:val="en-GB"/>
+              </w:rPr>
+            </m:ctrlPr>
+          </m:dPr>
+          <m:e>
+            <m:r>
+              <w:rPr>
+                <w:rFonts w:ascii="Cambria Math" w:hAnsi="Cambria Math"/>
+                <w:lang w:val="en-GB"/>
+              </w:rPr>
+              <m:t>E</m:t>
+            </m:r>
+          </m:e>
+        </m:d>
+        <m:r>
+          <w:rPr>
+            <w:rFonts w:ascii="Cambria Math" w:hAnsi="Cambria Math"/>
+            <w:lang w:val="en-GB"/>
+          </w:rPr>
+          <m:t xml:space="preserve">≈6 × </m:t>
+        </m:r>
+        <m:sSup>
+          <m:sSupPr>
+            <m:ctrlPr>
+              <w:rPr>
+                <w:rFonts w:ascii="Cambria Math" w:hAnsi="Cambria Math"/>
+                <w:i/>
+                <w:lang w:val="en-GB"/>
+              </w:rPr>
+            </m:ctrlPr>
+          </m:sSupPr>
+          <m:e>
+            <m:r>
+              <w:rPr>
+                <w:rFonts w:ascii="Cambria Math" w:hAnsi="Cambria Math"/>
+                <w:lang w:val="en-GB"/>
+              </w:rPr>
+              <m:t>10</m:t>
+            </m:r>
+          </m:e>
+          <m:sup>
+            <m:r>
+              <w:rPr>
+                <w:rFonts w:ascii="Cambria Math" w:hAnsi="Cambria Math"/>
+                <w:lang w:val="en-GB"/>
+              </w:rPr>
+              <m:t>6</m:t>
+            </m:r>
+          </m:sup>
+        </m:sSup>
+      </m:oMath>
+      <w:r>
+        <w:rPr>
+          <w:lang w:val="en-GB"/>
+        </w:rPr>
+        <w:t>, the operation count is within a small constant factor of the graph size, empirically confirming the linear time complexity derived in Section IV, as shown in Figure 2.</w:t>
+      </w:r>
+    </w:p>
+    <w:p>
+      <w:pPr>
+        <w:ind w:left="2790"/>
+        <w:rPr>
+          <w:lang w:val="en-GB"/>
+        </w:rPr>
+      </w:pPr>
+    </w:p>
+    <w:p>
+      <w:pPr>
+        <w:rPr>
+          <w:lang w:val="en-GB"/>
+        </w:rPr>
+      </w:pPr>
     </w:p>
     <w:p>
       <w:pPr>
@@ -2580,7 +6189,7 @@
                     </pic:cNvPicPr>
                   </pic:nvPicPr>
                   <pic:blipFill>
-                    <a:blip r:embed="rId11">
+                    <a:blip r:embed="rId13">
                       <a:extLst>
                         <a:ext uri="{28A0092B-C50C-407E-A947-70E740481C1C}">
                           <a14:useLocalDpi xmlns:a14="http://schemas.microsoft.com/office/drawing/2010/main" val="0"/>
@@ -2819,6 +6428,7 @@
         <w:rPr>
           <w:lang w:val="en-GB"/>
         </w:rPr>
+        <w:lastRenderedPageBreak/>
         <w:t>References</w:t>
       </w:r>
     </w:p>
@@ -3234,7 +6844,15 @@
       </w:r>
     </w:p>
     <w:p>
-      <w:r>
+      <w:pPr>
+        <w:rPr>
+          <w:lang w:val="en-GB"/>
+        </w:rPr>
+      </w:pPr>
+      <w:r>
+        <w:rPr>
+          <w:lang w:val="en-GB"/>
+        </w:rPr>
         <w:t>greco.inesca.pt: ~/pub/docs/dos/revdetua.doc</w:t>
       </w:r>
     </w:p>
@@ -3576,7 +7194,14 @@
         <w:smallCaps/>
         <w:sz w:val="16"/>
       </w:rPr>
-      <w:t>Revista do DETUA, Vol. 1, Nº 6, Setembro 1996</w:t>
+      <w:t xml:space="preserve">Revista </w:t>
+    </w:r>
+    <w:r>
+      <w:rPr>
+        <w:smallCaps/>
+        <w:sz w:val="16"/>
+      </w:rPr>
+      <w:t>do DETUA, Vol. 1, Nº 6, Setembro 1996</w:t>
     </w:r>
     <w:r>
       <w:rPr>
@@ -3625,6 +7250,95 @@
 <file path=word/numbering.xml><?xml version="1.0" encoding="utf-8"?>
 <w:numbering xmlns:wpc="http://schemas.microsoft.com/office/word/2010/wordprocessingCanvas" xmlns:cx="http://schemas.microsoft.com/office/drawing/2014/chartex" xmlns:cx1="http://schemas.microsoft.com/office/drawing/2015/9/8/chartex" xmlns:cx2="http://schemas.microsoft.com/office/drawing/2015/10/21/chartex" xmlns:cx3="http://schemas.microsoft.com/office/drawing/2016/5/9/chartex" xmlns:cx4="http://schemas.microsoft.com/office/drawing/2016/5/10/chartex" xmlns:cx5="http://schemas.microsoft.com/office/drawing/2016/5/11/chartex" xmlns:cx6="http://schemas.microsoft.com/office/drawing/2016/5/12/chartex" xmlns:cx7="http://schemas.microsoft.com/office/drawing/2016/5/13/chartex" xmlns:cx8="http://schemas.microsoft.com/office/drawing/2016/5/14/chartex" xmlns:mc="http://schemas.openxmlformats.org/markup-compatibility/2006" xmlns:aink="http://schemas.microsoft.com/office/drawing/2016/ink" xmlns:am3d="http://schemas.microsoft.com/office/drawing/2017/model3d" xmlns:o="urn:schemas-microsoft-com:office:office" xmlns:oel="http://schemas.microsoft.com/office/2019/extlst" xmlns:r="http://schemas.openxmlformats.org/officeDocument/2006/relationships" xmlns:m="http://schemas.openxmlformats.org/officeDocument/2006/math" xmlns:v="urn:schemas-microsoft-com:vml" xmlns:wp14="http://schemas.microsoft.com/office/word/2010/wordprocessingDrawing" xmlns:wp="http://schemas.openxmlformats.org/drawingml/2006/wordprocessingDrawing" xmlns:w10="urn:schemas-microsoft-com:office:word" xmlns:w="http://schemas.openxmlformats.org/wordprocessingml/2006/main" xmlns:w14="http://schemas.microsoft.com/office/word/2010/wordml" xmlns:w15="http://schemas.microsoft.com/office/word/2012/wordml" xmlns:w16cex="http://schemas.microsoft.com/office/word/2018/wordml/cex" xmlns:w16cid="http://schemas.microsoft.com/office/word/2016/wordml/cid" xmlns:w16="http://schemas.microsoft.com/office/word/2018/wordml" xmlns:w16du="http://schemas.microsoft.com/office/word/2023/wordml/word16du" xmlns:w16sdtdh="http://schemas.microsoft.com/office/word/2020/wordml/sdtdatahash" xmlns:w16sdtfl="http://schemas.microsoft.com/office/word/2024/wordml/sdtformatlock" xmlns:w16se="http://schemas.microsoft.com/office/word/2015/wordml/symex" xmlns:wpg="http://schemas.microsoft.com/office/word/2010/wordprocessingGroup" xmlns:wpi="http://schemas.microsoft.com/office/word/2010/wordprocessingInk" xmlns:wne="http://schemas.microsoft.com/office/word/2006/wordml" xmlns:wps="http://schemas.microsoft.com/office/word/2010/wordprocessingShape" mc:Ignorable="w14 w15 w16se w16cid w16 w16cex w16sdtdh w16sdtfl w16du wp14">
   <w:abstractNum w:abstractNumId="0" w15:restartNumberingAfterBreak="0">
+    <w:nsid w:val="08641F09"/>
+    <w:multiLevelType w:val="hybridMultilevel"/>
+    <w:tmpl w:val="4F9C9630"/>
+    <w:lvl w:ilvl="0" w:tplc="08090015">
+      <w:start w:val="1"/>
+      <w:numFmt w:val="upperLetter"/>
+      <w:lvlText w:val="%1."/>
+      <w:lvlJc w:val="left"/>
+      <w:pPr>
+        <w:ind w:left="720" w:hanging="360"/>
+      </w:pPr>
+      <w:rPr>
+        <w:rFonts w:hint="default"/>
+      </w:rPr>
+    </w:lvl>
+    <w:lvl w:ilvl="1" w:tplc="08090019" w:tentative="1">
+      <w:start w:val="1"/>
+      <w:numFmt w:val="lowerLetter"/>
+      <w:lvlText w:val="%2."/>
+      <w:lvlJc w:val="left"/>
+      <w:pPr>
+        <w:ind w:left="1440" w:hanging="360"/>
+      </w:pPr>
+    </w:lvl>
+    <w:lvl w:ilvl="2" w:tplc="0809001B" w:tentative="1">
+      <w:start w:val="1"/>
+      <w:numFmt w:val="lowerRoman"/>
+      <w:lvlText w:val="%3."/>
+      <w:lvlJc w:val="right"/>
+      <w:pPr>
+        <w:ind w:left="2160" w:hanging="180"/>
+      </w:pPr>
+    </w:lvl>
+    <w:lvl w:ilvl="3" w:tplc="0809000F" w:tentative="1">
+      <w:start w:val="1"/>
+      <w:numFmt w:val="decimal"/>
+      <w:lvlText w:val="%4."/>
+      <w:lvlJc w:val="left"/>
+      <w:pPr>
+        <w:ind w:left="2880" w:hanging="360"/>
+      </w:pPr>
+    </w:lvl>
+    <w:lvl w:ilvl="4" w:tplc="08090019" w:tentative="1">
+      <w:start w:val="1"/>
+      <w:numFmt w:val="lowerLetter"/>
+      <w:lvlText w:val="%5."/>
+      <w:lvlJc w:val="left"/>
+      <w:pPr>
+        <w:ind w:left="3600" w:hanging="360"/>
+      </w:pPr>
+    </w:lvl>
+    <w:lvl w:ilvl="5" w:tplc="0809001B" w:tentative="1">
+      <w:start w:val="1"/>
+      <w:numFmt w:val="lowerRoman"/>
+      <w:lvlText w:val="%6."/>
+      <w:lvlJc w:val="right"/>
+      <w:pPr>
+        <w:ind w:left="4320" w:hanging="180"/>
+      </w:pPr>
+    </w:lvl>
+    <w:lvl w:ilvl="6" w:tplc="0809000F" w:tentative="1">
+      <w:start w:val="1"/>
+      <w:numFmt w:val="decimal"/>
+      <w:lvlText w:val="%7."/>
+      <w:lvlJc w:val="left"/>
+      <w:pPr>
+        <w:ind w:left="5040" w:hanging="360"/>
+      </w:pPr>
+    </w:lvl>
+    <w:lvl w:ilvl="7" w:tplc="08090019" w:tentative="1">
+      <w:start w:val="1"/>
+      <w:numFmt w:val="lowerLetter"/>
+      <w:lvlText w:val="%8."/>
+      <w:lvlJc w:val="left"/>
+      <w:pPr>
+        <w:ind w:left="5760" w:hanging="360"/>
+      </w:pPr>
+    </w:lvl>
+    <w:lvl w:ilvl="8" w:tplc="0809001B" w:tentative="1">
+      <w:start w:val="1"/>
+      <w:numFmt w:val="lowerRoman"/>
+      <w:lvlText w:val="%9."/>
+      <w:lvlJc w:val="right"/>
+      <w:pPr>
+        <w:ind w:left="6480" w:hanging="180"/>
+      </w:pPr>
+    </w:lvl>
+  </w:abstractNum>
+  <w:abstractNum w:abstractNumId="1" w15:restartNumberingAfterBreak="0">
     <w:nsid w:val="1D74182E"/>
     <w:multiLevelType w:val="hybridMultilevel"/>
     <w:tmpl w:val="C9F8E172"/>
@@ -3737,7 +7451,7 @@
       </w:rPr>
     </w:lvl>
   </w:abstractNum>
-  <w:abstractNum w:abstractNumId="1" w15:restartNumberingAfterBreak="0">
+  <w:abstractNum w:abstractNumId="2" w15:restartNumberingAfterBreak="0">
     <w:nsid w:val="20382F9A"/>
     <w:multiLevelType w:val="hybridMultilevel"/>
     <w:tmpl w:val="413AB1C6"/>
@@ -3826,7 +7540,322 @@
       </w:pPr>
     </w:lvl>
   </w:abstractNum>
-  <w:abstractNum w:abstractNumId="2" w15:restartNumberingAfterBreak="0">
+  <w:abstractNum w:abstractNumId="3" w15:restartNumberingAfterBreak="0">
+    <w:nsid w:val="48A77034"/>
+    <w:multiLevelType w:val="hybridMultilevel"/>
+    <w:tmpl w:val="04E87856"/>
+    <w:lvl w:ilvl="0" w:tplc="FFFFFFFF">
+      <w:start w:val="1"/>
+      <w:numFmt w:val="upperLetter"/>
+      <w:lvlText w:val="%1."/>
+      <w:lvlJc w:val="left"/>
+      <w:pPr>
+        <w:ind w:left="720" w:hanging="360"/>
+      </w:pPr>
+      <w:rPr>
+        <w:rFonts w:hint="default"/>
+      </w:rPr>
+    </w:lvl>
+    <w:lvl w:ilvl="1" w:tplc="FFFFFFFF" w:tentative="1">
+      <w:start w:val="1"/>
+      <w:numFmt w:val="lowerLetter"/>
+      <w:lvlText w:val="%2."/>
+      <w:lvlJc w:val="left"/>
+      <w:pPr>
+        <w:ind w:left="1440" w:hanging="360"/>
+      </w:pPr>
+    </w:lvl>
+    <w:lvl w:ilvl="2" w:tplc="FFFFFFFF" w:tentative="1">
+      <w:start w:val="1"/>
+      <w:numFmt w:val="lowerRoman"/>
+      <w:lvlText w:val="%3."/>
+      <w:lvlJc w:val="right"/>
+      <w:pPr>
+        <w:ind w:left="2160" w:hanging="180"/>
+      </w:pPr>
+    </w:lvl>
+    <w:lvl w:ilvl="3" w:tplc="FFFFFFFF" w:tentative="1">
+      <w:start w:val="1"/>
+      <w:numFmt w:val="decimal"/>
+      <w:lvlText w:val="%4."/>
+      <w:lvlJc w:val="left"/>
+      <w:pPr>
+        <w:ind w:left="2880" w:hanging="360"/>
+      </w:pPr>
+    </w:lvl>
+    <w:lvl w:ilvl="4" w:tplc="FFFFFFFF" w:tentative="1">
+      <w:start w:val="1"/>
+      <w:numFmt w:val="lowerLetter"/>
+      <w:lvlText w:val="%5."/>
+      <w:lvlJc w:val="left"/>
+      <w:pPr>
+        <w:ind w:left="3600" w:hanging="360"/>
+      </w:pPr>
+    </w:lvl>
+    <w:lvl w:ilvl="5" w:tplc="FFFFFFFF" w:tentative="1">
+      <w:start w:val="1"/>
+      <w:numFmt w:val="lowerRoman"/>
+      <w:lvlText w:val="%6."/>
+      <w:lvlJc w:val="right"/>
+      <w:pPr>
+        <w:ind w:left="4320" w:hanging="180"/>
+      </w:pPr>
+    </w:lvl>
+    <w:lvl w:ilvl="6" w:tplc="FFFFFFFF" w:tentative="1">
+      <w:start w:val="1"/>
+      <w:numFmt w:val="decimal"/>
+      <w:lvlText w:val="%7."/>
+      <w:lvlJc w:val="left"/>
+      <w:pPr>
+        <w:ind w:left="5040" w:hanging="360"/>
+      </w:pPr>
+    </w:lvl>
+    <w:lvl w:ilvl="7" w:tplc="FFFFFFFF" w:tentative="1">
+      <w:start w:val="1"/>
+      <w:numFmt w:val="lowerLetter"/>
+      <w:lvlText w:val="%8."/>
+      <w:lvlJc w:val="left"/>
+      <w:pPr>
+        <w:ind w:left="5760" w:hanging="360"/>
+      </w:pPr>
+    </w:lvl>
+    <w:lvl w:ilvl="8" w:tplc="FFFFFFFF" w:tentative="1">
+      <w:start w:val="1"/>
+      <w:numFmt w:val="lowerRoman"/>
+      <w:lvlText w:val="%9."/>
+      <w:lvlJc w:val="right"/>
+      <w:pPr>
+        <w:ind w:left="6480" w:hanging="180"/>
+      </w:pPr>
+    </w:lvl>
+  </w:abstractNum>
+  <w:abstractNum w:abstractNumId="4" w15:restartNumberingAfterBreak="0">
+    <w:nsid w:val="4B4551C4"/>
+    <w:multiLevelType w:val="hybridMultilevel"/>
+    <w:tmpl w:val="26A6F870"/>
+    <w:lvl w:ilvl="0" w:tplc="08090001">
+      <w:start w:val="1"/>
+      <w:numFmt w:val="bullet"/>
+      <w:lvlText w:val=""/>
+      <w:lvlJc w:val="left"/>
+      <w:pPr>
+        <w:ind w:left="720" w:hanging="360"/>
+      </w:pPr>
+      <w:rPr>
+        <w:rFonts w:ascii="Symbol" w:hAnsi="Symbol" w:hint="default"/>
+      </w:rPr>
+    </w:lvl>
+    <w:lvl w:ilvl="1" w:tplc="08090003">
+      <w:start w:val="1"/>
+      <w:numFmt w:val="bullet"/>
+      <w:lvlText w:val="o"/>
+      <w:lvlJc w:val="left"/>
+      <w:pPr>
+        <w:ind w:left="1440" w:hanging="360"/>
+      </w:pPr>
+      <w:rPr>
+        <w:rFonts w:ascii="Courier New" w:hAnsi="Courier New" w:cs="Courier New" w:hint="default"/>
+      </w:rPr>
+    </w:lvl>
+    <w:lvl w:ilvl="2" w:tplc="08090005">
+      <w:start w:val="1"/>
+      <w:numFmt w:val="bullet"/>
+      <w:lvlText w:val=""/>
+      <w:lvlJc w:val="left"/>
+      <w:pPr>
+        <w:ind w:left="2160" w:hanging="360"/>
+      </w:pPr>
+      <w:rPr>
+        <w:rFonts w:ascii="Wingdings" w:hAnsi="Wingdings" w:hint="default"/>
+      </w:rPr>
+    </w:lvl>
+    <w:lvl w:ilvl="3" w:tplc="08090001" w:tentative="1">
+      <w:start w:val="1"/>
+      <w:numFmt w:val="bullet"/>
+      <w:lvlText w:val=""/>
+      <w:lvlJc w:val="left"/>
+      <w:pPr>
+        <w:ind w:left="2880" w:hanging="360"/>
+      </w:pPr>
+      <w:rPr>
+        <w:rFonts w:ascii="Symbol" w:hAnsi="Symbol" w:hint="default"/>
+      </w:rPr>
+    </w:lvl>
+    <w:lvl w:ilvl="4" w:tplc="08090003" w:tentative="1">
+      <w:start w:val="1"/>
+      <w:numFmt w:val="bullet"/>
+      <w:lvlText w:val="o"/>
+      <w:lvlJc w:val="left"/>
+      <w:pPr>
+        <w:ind w:left="3600" w:hanging="360"/>
+      </w:pPr>
+      <w:rPr>
+        <w:rFonts w:ascii="Courier New" w:hAnsi="Courier New" w:cs="Courier New" w:hint="default"/>
+      </w:rPr>
+    </w:lvl>
+    <w:lvl w:ilvl="5" w:tplc="08090005" w:tentative="1">
+      <w:start w:val="1"/>
+      <w:numFmt w:val="bullet"/>
+      <w:lvlText w:val=""/>
+      <w:lvlJc w:val="left"/>
+      <w:pPr>
+        <w:ind w:left="4320" w:hanging="360"/>
+      </w:pPr>
+      <w:rPr>
+        <w:rFonts w:ascii="Wingdings" w:hAnsi="Wingdings" w:hint="default"/>
+      </w:rPr>
+    </w:lvl>
+    <w:lvl w:ilvl="6" w:tplc="08090001" w:tentative="1">
+      <w:start w:val="1"/>
+      <w:numFmt w:val="bullet"/>
+      <w:lvlText w:val=""/>
+      <w:lvlJc w:val="left"/>
+      <w:pPr>
+        <w:ind w:left="5040" w:hanging="360"/>
+      </w:pPr>
+      <w:rPr>
+        <w:rFonts w:ascii="Symbol" w:hAnsi="Symbol" w:hint="default"/>
+      </w:rPr>
+    </w:lvl>
+    <w:lvl w:ilvl="7" w:tplc="08090003" w:tentative="1">
+      <w:start w:val="1"/>
+      <w:numFmt w:val="bullet"/>
+      <w:lvlText w:val="o"/>
+      <w:lvlJc w:val="left"/>
+      <w:pPr>
+        <w:ind w:left="5760" w:hanging="360"/>
+      </w:pPr>
+      <w:rPr>
+        <w:rFonts w:ascii="Courier New" w:hAnsi="Courier New" w:cs="Courier New" w:hint="default"/>
+      </w:rPr>
+    </w:lvl>
+    <w:lvl w:ilvl="8" w:tplc="08090005" w:tentative="1">
+      <w:start w:val="1"/>
+      <w:numFmt w:val="bullet"/>
+      <w:lvlText w:val=""/>
+      <w:lvlJc w:val="left"/>
+      <w:pPr>
+        <w:ind w:left="6480" w:hanging="360"/>
+      </w:pPr>
+      <w:rPr>
+        <w:rFonts w:ascii="Wingdings" w:hAnsi="Wingdings" w:hint="default"/>
+      </w:rPr>
+    </w:lvl>
+  </w:abstractNum>
+  <w:abstractNum w:abstractNumId="5" w15:restartNumberingAfterBreak="0">
+    <w:nsid w:val="54626B29"/>
+    <w:multiLevelType w:val="hybridMultilevel"/>
+    <w:tmpl w:val="A20C364A"/>
+    <w:lvl w:ilvl="0" w:tplc="08090001">
+      <w:start w:val="1"/>
+      <w:numFmt w:val="bullet"/>
+      <w:lvlText w:val=""/>
+      <w:lvlJc w:val="left"/>
+      <w:pPr>
+        <w:ind w:left="810" w:hanging="360"/>
+      </w:pPr>
+      <w:rPr>
+        <w:rFonts w:ascii="Symbol" w:hAnsi="Symbol" w:hint="default"/>
+      </w:rPr>
+    </w:lvl>
+    <w:lvl w:ilvl="1" w:tplc="08090003" w:tentative="1">
+      <w:start w:val="1"/>
+      <w:numFmt w:val="bullet"/>
+      <w:lvlText w:val="o"/>
+      <w:lvlJc w:val="left"/>
+      <w:pPr>
+        <w:ind w:left="1530" w:hanging="360"/>
+      </w:pPr>
+      <w:rPr>
+        <w:rFonts w:ascii="Courier New" w:hAnsi="Courier New" w:cs="Courier New" w:hint="default"/>
+      </w:rPr>
+    </w:lvl>
+    <w:lvl w:ilvl="2" w:tplc="08090005" w:tentative="1">
+      <w:start w:val="1"/>
+      <w:numFmt w:val="bullet"/>
+      <w:lvlText w:val=""/>
+      <w:lvlJc w:val="left"/>
+      <w:pPr>
+        <w:ind w:left="2250" w:hanging="360"/>
+      </w:pPr>
+      <w:rPr>
+        <w:rFonts w:ascii="Wingdings" w:hAnsi="Wingdings" w:hint="default"/>
+      </w:rPr>
+    </w:lvl>
+    <w:lvl w:ilvl="3" w:tplc="08090001" w:tentative="1">
+      <w:start w:val="1"/>
+      <w:numFmt w:val="bullet"/>
+      <w:lvlText w:val=""/>
+      <w:lvlJc w:val="left"/>
+      <w:pPr>
+        <w:ind w:left="2970" w:hanging="360"/>
+      </w:pPr>
+      <w:rPr>
+        <w:rFonts w:ascii="Symbol" w:hAnsi="Symbol" w:hint="default"/>
+      </w:rPr>
+    </w:lvl>
+    <w:lvl w:ilvl="4" w:tplc="08090003" w:tentative="1">
+      <w:start w:val="1"/>
+      <w:numFmt w:val="bullet"/>
+      <w:lvlText w:val="o"/>
+      <w:lvlJc w:val="left"/>
+      <w:pPr>
+        <w:ind w:left="3690" w:hanging="360"/>
+      </w:pPr>
+      <w:rPr>
+        <w:rFonts w:ascii="Courier New" w:hAnsi="Courier New" w:cs="Courier New" w:hint="default"/>
+      </w:rPr>
+    </w:lvl>
+    <w:lvl w:ilvl="5" w:tplc="08090005" w:tentative="1">
+      <w:start w:val="1"/>
+      <w:numFmt w:val="bullet"/>
+      <w:lvlText w:val=""/>
+      <w:lvlJc w:val="left"/>
+      <w:pPr>
+        <w:ind w:left="4410" w:hanging="360"/>
+      </w:pPr>
+      <w:rPr>
+        <w:rFonts w:ascii="Wingdings" w:hAnsi="Wingdings" w:hint="default"/>
+      </w:rPr>
+    </w:lvl>
+    <w:lvl w:ilvl="6" w:tplc="08090001" w:tentative="1">
+      <w:start w:val="1"/>
+      <w:numFmt w:val="bullet"/>
+      <w:lvlText w:val=""/>
+      <w:lvlJc w:val="left"/>
+      <w:pPr>
+        <w:ind w:left="5130" w:hanging="360"/>
+      </w:pPr>
+      <w:rPr>
+        <w:rFonts w:ascii="Symbol" w:hAnsi="Symbol" w:hint="default"/>
+      </w:rPr>
+    </w:lvl>
+    <w:lvl w:ilvl="7" w:tplc="08090003" w:tentative="1">
+      <w:start w:val="1"/>
+      <w:numFmt w:val="bullet"/>
+      <w:lvlText w:val="o"/>
+      <w:lvlJc w:val="left"/>
+      <w:pPr>
+        <w:ind w:left="5850" w:hanging="360"/>
+      </w:pPr>
+      <w:rPr>
+        <w:rFonts w:ascii="Courier New" w:hAnsi="Courier New" w:cs="Courier New" w:hint="default"/>
+      </w:rPr>
+    </w:lvl>
+    <w:lvl w:ilvl="8" w:tplc="08090005" w:tentative="1">
+      <w:start w:val="1"/>
+      <w:numFmt w:val="bullet"/>
+      <w:lvlText w:val=""/>
+      <w:lvlJc w:val="left"/>
+      <w:pPr>
+        <w:ind w:left="6570" w:hanging="360"/>
+      </w:pPr>
+      <w:rPr>
+        <w:rFonts w:ascii="Wingdings" w:hAnsi="Wingdings" w:hint="default"/>
+      </w:rPr>
+    </w:lvl>
+  </w:abstractNum>
+  <w:abstractNum w:abstractNumId="6" w15:restartNumberingAfterBreak="0">
     <w:nsid w:val="67C7191A"/>
     <w:multiLevelType w:val="hybridMultilevel"/>
     <w:tmpl w:val="38BCF77A"/>
@@ -3916,13 +7945,25 @@
     </w:lvl>
   </w:abstractNum>
   <w:num w:numId="1" w16cid:durableId="1304509214">
+    <w:abstractNumId w:val="1"/>
+  </w:num>
+  <w:num w:numId="2" w16cid:durableId="127169827">
+    <w:abstractNumId w:val="6"/>
+  </w:num>
+  <w:num w:numId="3" w16cid:durableId="1073233821">
+    <w:abstractNumId w:val="2"/>
+  </w:num>
+  <w:num w:numId="4" w16cid:durableId="1816098350">
     <w:abstractNumId w:val="0"/>
   </w:num>
-  <w:num w:numId="2" w16cid:durableId="127169827">
-    <w:abstractNumId w:val="2"/>
+  <w:num w:numId="5" w16cid:durableId="1396122851">
+    <w:abstractNumId w:val="5"/>
   </w:num>
-  <w:num w:numId="3" w16cid:durableId="1073233821">
-    <w:abstractNumId w:val="1"/>
+  <w:num w:numId="6" w16cid:durableId="1407921151">
+    <w:abstractNumId w:val="3"/>
+  </w:num>
+  <w:num w:numId="7" w16cid:durableId="1424110076">
+    <w:abstractNumId w:val="4"/>
   </w:num>
 </w:numbering>
 </file>
@@ -4471,7 +8512,8 @@
   </w:style>
   <w:style w:type="character" w:default="1" w:styleId="DefaultParagraphFont">
     <w:name w:val="Default Paragraph Font"/>
-    <w:semiHidden/>
+    <w:uiPriority w:val="1"/>
+    <w:unhideWhenUsed/>
   </w:style>
   <w:style w:type="table" w:default="1" w:styleId="TableNormal">
     <w:name w:val="Normal Table"/>
@@ -4658,6 +8700,185 @@
       <w:ind w:left="720"/>
       <w:contextualSpacing/>
     </w:pPr>
+  </w:style>
+  <w:style w:type="table" w:styleId="TableGrid">
+    <w:name w:val="Table Grid"/>
+    <w:basedOn w:val="TableNormal"/>
+    <w:uiPriority w:val="39"/>
+    <w:rsid w:val="00DE418A"/>
+    <w:tblPr>
+      <w:tblBorders>
+        <w:top w:val="single" w:sz="4" w:space="0" w:color="auto"/>
+        <w:left w:val="single" w:sz="4" w:space="0" w:color="auto"/>
+        <w:bottom w:val="single" w:sz="4" w:space="0" w:color="auto"/>
+        <w:right w:val="single" w:sz="4" w:space="0" w:color="auto"/>
+        <w:insideH w:val="single" w:sz="4" w:space="0" w:color="auto"/>
+        <w:insideV w:val="single" w:sz="4" w:space="0" w:color="auto"/>
+      </w:tblBorders>
+    </w:tblPr>
+  </w:style>
+  <w:style w:type="table" w:styleId="PlainTable3">
+    <w:name w:val="Plain Table 3"/>
+    <w:basedOn w:val="TableNormal"/>
+    <w:uiPriority w:val="43"/>
+    <w:rsid w:val="00DE418A"/>
+    <w:tblPr>
+      <w:tblStyleRowBandSize w:val="1"/>
+      <w:tblStyleColBandSize w:val="1"/>
+    </w:tblPr>
+    <w:tblStylePr w:type="firstRow">
+      <w:rPr>
+        <w:b/>
+        <w:bCs/>
+        <w:caps/>
+      </w:rPr>
+      <w:tblPr/>
+      <w:tcPr>
+        <w:tcBorders>
+          <w:bottom w:val="single" w:sz="4" w:space="0" w:color="7F7F7F" w:themeColor="text1" w:themeTint="80"/>
+        </w:tcBorders>
+      </w:tcPr>
+    </w:tblStylePr>
+    <w:tblStylePr w:type="lastRow">
+      <w:rPr>
+        <w:b/>
+        <w:bCs/>
+        <w:caps/>
+      </w:rPr>
+      <w:tblPr/>
+      <w:tcPr>
+        <w:tcBorders>
+          <w:top w:val="nil"/>
+        </w:tcBorders>
+      </w:tcPr>
+    </w:tblStylePr>
+    <w:tblStylePr w:type="firstCol">
+      <w:rPr>
+        <w:b/>
+        <w:bCs/>
+        <w:caps/>
+      </w:rPr>
+      <w:tblPr/>
+      <w:tcPr>
+        <w:tcBorders>
+          <w:right w:val="single" w:sz="4" w:space="0" w:color="7F7F7F" w:themeColor="text1" w:themeTint="80"/>
+        </w:tcBorders>
+      </w:tcPr>
+    </w:tblStylePr>
+    <w:tblStylePr w:type="lastCol">
+      <w:rPr>
+        <w:b/>
+        <w:bCs/>
+        <w:caps/>
+      </w:rPr>
+      <w:tblPr/>
+      <w:tcPr>
+        <w:tcBorders>
+          <w:left w:val="nil"/>
+        </w:tcBorders>
+      </w:tcPr>
+    </w:tblStylePr>
+    <w:tblStylePr w:type="band1Vert">
+      <w:tblPr/>
+      <w:tcPr>
+        <w:shd w:val="clear" w:color="auto" w:fill="F2F2F2" w:themeFill="background1" w:themeFillShade="F2"/>
+      </w:tcPr>
+    </w:tblStylePr>
+    <w:tblStylePr w:type="band1Horz">
+      <w:tblPr/>
+      <w:tcPr>
+        <w:shd w:val="clear" w:color="auto" w:fill="F2F2F2" w:themeFill="background1" w:themeFillShade="F2"/>
+      </w:tcPr>
+    </w:tblStylePr>
+    <w:tblStylePr w:type="neCell">
+      <w:tblPr/>
+      <w:tcPr>
+        <w:tcBorders>
+          <w:left w:val="nil"/>
+        </w:tcBorders>
+      </w:tcPr>
+    </w:tblStylePr>
+    <w:tblStylePr w:type="nwCell">
+      <w:tblPr/>
+      <w:tcPr>
+        <w:tcBorders>
+          <w:right w:val="nil"/>
+        </w:tcBorders>
+      </w:tcPr>
+    </w:tblStylePr>
+  </w:style>
+  <w:style w:type="table" w:styleId="GridTable1Light">
+    <w:name w:val="Grid Table 1 Light"/>
+    <w:basedOn w:val="TableNormal"/>
+    <w:uiPriority w:val="46"/>
+    <w:rsid w:val="00DE418A"/>
+    <w:tblPr>
+      <w:tblStyleRowBandSize w:val="1"/>
+      <w:tblStyleColBandSize w:val="1"/>
+      <w:tblBorders>
+        <w:top w:val="single" w:sz="4" w:space="0" w:color="999999" w:themeColor="text1" w:themeTint="66"/>
+        <w:left w:val="single" w:sz="4" w:space="0" w:color="999999" w:themeColor="text1" w:themeTint="66"/>
+        <w:bottom w:val="single" w:sz="4" w:space="0" w:color="999999" w:themeColor="text1" w:themeTint="66"/>
+        <w:right w:val="single" w:sz="4" w:space="0" w:color="999999" w:themeColor="text1" w:themeTint="66"/>
+        <w:insideH w:val="single" w:sz="4" w:space="0" w:color="999999" w:themeColor="text1" w:themeTint="66"/>
+        <w:insideV w:val="single" w:sz="4" w:space="0" w:color="999999" w:themeColor="text1" w:themeTint="66"/>
+      </w:tblBorders>
+    </w:tblPr>
+    <w:tblStylePr w:type="firstRow">
+      <w:rPr>
+        <w:b/>
+        <w:bCs/>
+      </w:rPr>
+      <w:tblPr/>
+      <w:tcPr>
+        <w:tcBorders>
+          <w:bottom w:val="single" w:sz="12" w:space="0" w:color="666666" w:themeColor="text1" w:themeTint="99"/>
+        </w:tcBorders>
+      </w:tcPr>
+    </w:tblStylePr>
+    <w:tblStylePr w:type="lastRow">
+      <w:rPr>
+        <w:b/>
+        <w:bCs/>
+      </w:rPr>
+      <w:tblPr/>
+      <w:tcPr>
+        <w:tcBorders>
+          <w:top w:val="double" w:sz="2" w:space="0" w:color="666666" w:themeColor="text1" w:themeTint="99"/>
+        </w:tcBorders>
+      </w:tcPr>
+    </w:tblStylePr>
+    <w:tblStylePr w:type="firstCol">
+      <w:rPr>
+        <w:b/>
+        <w:bCs/>
+      </w:rPr>
+    </w:tblStylePr>
+    <w:tblStylePr w:type="lastCol">
+      <w:rPr>
+        <w:b/>
+        <w:bCs/>
+      </w:rPr>
+    </w:tblStylePr>
+  </w:style>
+  <w:style w:type="paragraph" w:styleId="Caption">
+    <w:name w:val="caption"/>
+    <w:basedOn w:val="Normal"/>
+    <w:next w:val="Normal"/>
+    <w:uiPriority w:val="35"/>
+    <w:unhideWhenUsed/>
+    <w:qFormat/>
+    <w:rsid w:val="00454B87"/>
+    <w:pPr>
+      <w:spacing w:after="200" w:line="240" w:lineRule="auto"/>
+    </w:pPr>
+    <w:rPr>
+      <w:i/>
+      <w:iCs/>
+      <w:color w:val="0E2841" w:themeColor="text2"/>
+      <w:sz w:val="18"/>
+      <w:szCs w:val="18"/>
+    </w:rPr>
   </w:style>
 </w:styles>
 </file>

</xml_diff>